<commit_message>
uncommited stuff from fall21 and resumes
</commit_message>
<xml_diff>
--- a/Resumes/Resume October 2021.docx
+++ b/Resumes/Resume October 2021.docx
@@ -61,7 +61,6 @@
         </w:rPr>
         <w:t xml:space="preserve"> (</w:t>
       </w:r>
-      <w:proofErr w:type="gramStart"/>
       <w:r>
         <w:rPr>
           <w:rFonts w:ascii="Times New Roman" w:eastAsia="Times New Roman" w:hAnsi="Times New Roman" w:cs="Times New Roman"/>
@@ -87,17 +86,7 @@
           <w:sz w:val="24"/>
           <w:szCs w:val="24"/>
         </w:rPr>
-        <w:t xml:space="preserve">   </w:t>
-      </w:r>
-      <w:proofErr w:type="gramEnd"/>
-      <w:r>
-        <w:rPr>
-          <w:rFonts w:ascii="Times New Roman" w:eastAsia="Times New Roman" w:hAnsi="Times New Roman" w:cs="Times New Roman"/>
-          <w:b/>
-          <w:sz w:val="24"/>
-          <w:szCs w:val="24"/>
-        </w:rPr>
-        <w:t xml:space="preserve">                                                               </w:t>
+        <w:t xml:space="preserve">                                                                  </w:t>
       </w:r>
       <w:r>
         <w:rPr>
@@ -189,23 +178,15 @@
           <w:sz w:val="24"/>
           <w:szCs w:val="24"/>
         </w:rPr>
-        <w:t xml:space="preserve">Cyber Security Track                                              </w:t>
-      </w:r>
-      <w:r>
-        <w:rPr>
-          <w:rFonts w:ascii="Times New Roman" w:eastAsia="Times New Roman" w:hAnsi="Times New Roman" w:cs="Times New Roman"/>
-          <w:sz w:val="24"/>
-          <w:szCs w:val="24"/>
-        </w:rPr>
-        <w:t xml:space="preserve">  </w:t>
-      </w:r>
-      <w:r>
-        <w:rPr>
-          <w:rFonts w:ascii="Times New Roman" w:eastAsia="Times New Roman" w:hAnsi="Times New Roman" w:cs="Times New Roman"/>
-          <w:sz w:val="24"/>
-          <w:szCs w:val="24"/>
-        </w:rPr>
-        <w:t>Spring</w:t>
+        <w:t xml:space="preserve">Cyber Security Track                                             </w:t>
+      </w:r>
+      <w:r>
+        <w:rPr>
+          <w:rFonts w:ascii="Times New Roman" w:eastAsia="Times New Roman" w:hAnsi="Times New Roman" w:cs="Times New Roman"/>
+          <w:sz w:val="24"/>
+          <w:szCs w:val="24"/>
+        </w:rPr>
+        <w:t>Anticipated Graduation: May</w:t>
       </w:r>
       <w:r>
         <w:rPr>
@@ -565,6 +546,14 @@
           <w:sz w:val="24"/>
           <w:szCs w:val="24"/>
         </w:rPr>
+        <w:t>, Cadence</w:t>
+      </w:r>
+      <w:r>
+        <w:rPr>
+          <w:rFonts w:ascii="Times New Roman" w:eastAsia="Times New Roman" w:hAnsi="Times New Roman" w:cs="Times New Roman"/>
+          <w:sz w:val="24"/>
+          <w:szCs w:val="24"/>
+        </w:rPr>
         <w:br/>
       </w:r>
       <w:r>
@@ -614,16 +603,7 @@
           <w:sz w:val="24"/>
           <w:szCs w:val="24"/>
         </w:rPr>
-        <w:t xml:space="preserve">PostgreSQL, </w:t>
-      </w:r>
-      <w:proofErr w:type="spellStart"/>
-      <w:r>
-        <w:rPr>
-          <w:rFonts w:ascii="Times New Roman" w:eastAsia="Times New Roman" w:hAnsi="Times New Roman" w:cs="Times New Roman"/>
-          <w:sz w:val="24"/>
-          <w:szCs w:val="24"/>
-        </w:rPr>
-        <w:t>Graph</w:t>
+        <w:t>PostgreSQL, Graph</w:t>
       </w:r>
       <w:r>
         <w:rPr>
@@ -641,7 +621,6 @@
         </w:rPr>
         <w:t>L</w:t>
       </w:r>
-      <w:proofErr w:type="spellEnd"/>
     </w:p>
     <w:p>
       <w:pPr>
@@ -736,7 +715,7 @@
         <w:rPr>
           <w:rFonts w:ascii="Times New Roman" w:eastAsia="Times New Roman" w:hAnsi="Times New Roman" w:cs="Times New Roman"/>
           <w:bCs/>
-          <w:i/>
+          <w:iCs/>
           <w:sz w:val="28"/>
           <w:szCs w:val="28"/>
         </w:rPr>
@@ -749,12 +728,106 @@
           <w:sz w:val="28"/>
           <w:szCs w:val="28"/>
         </w:rPr>
-        <w:t>Software Engineering Intern (April 2021 – Present</w:t>
+        <w:t xml:space="preserve">Software Engineering Intern (April 2021 – </w:t>
+      </w:r>
+      <w:r>
+        <w:rPr>
+          <w:rFonts w:ascii="Times New Roman" w:eastAsia="Times New Roman" w:hAnsi="Times New Roman" w:cs="Times New Roman"/>
+          <w:b/>
+          <w:iCs/>
+          <w:sz w:val="28"/>
+          <w:szCs w:val="28"/>
+        </w:rPr>
+        <w:t>August 2021</w:t>
       </w:r>
       <w:r>
         <w:rPr>
           <w:rFonts w:ascii="Times New Roman" w:eastAsia="Times New Roman" w:hAnsi="Times New Roman" w:cs="Times New Roman"/>
           <w:bCs/>
+          <w:iCs/>
+          <w:sz w:val="28"/>
+          <w:szCs w:val="28"/>
+        </w:rPr>
+        <w:t>)</w:t>
+      </w:r>
+      <w:r>
+        <w:rPr>
+          <w:rFonts w:ascii="Times New Roman" w:eastAsia="Times New Roman" w:hAnsi="Times New Roman" w:cs="Times New Roman"/>
+          <w:bCs/>
+          <w:iCs/>
+          <w:sz w:val="28"/>
+          <w:szCs w:val="28"/>
+        </w:rPr>
+        <w:t>,</w:t>
+      </w:r>
+    </w:p>
+    <w:p>
+      <w:pPr>
+        <w:pStyle w:val="Normal1"/>
+        <w:spacing w:line="240" w:lineRule="auto"/>
+        <w:contextualSpacing/>
+        <w:rPr>
+          <w:rFonts w:ascii="Times New Roman" w:eastAsia="Times New Roman" w:hAnsi="Times New Roman" w:cs="Times New Roman"/>
+          <w:b/>
+          <w:iCs/>
+          <w:sz w:val="28"/>
+          <w:szCs w:val="28"/>
+        </w:rPr>
+      </w:pPr>
+      <w:r>
+        <w:rPr>
+          <w:rFonts w:ascii="Times New Roman" w:eastAsia="Times New Roman" w:hAnsi="Times New Roman" w:cs="Times New Roman"/>
+          <w:b/>
+          <w:iCs/>
+          <w:sz w:val="28"/>
+          <w:szCs w:val="28"/>
+        </w:rPr>
+        <w:t>Junior Software Engineer</w:t>
+      </w:r>
+      <w:r>
+        <w:rPr>
+          <w:rFonts w:ascii="Times New Roman" w:eastAsia="Times New Roman" w:hAnsi="Times New Roman" w:cs="Times New Roman"/>
+          <w:b/>
+          <w:iCs/>
+          <w:sz w:val="28"/>
+          <w:szCs w:val="28"/>
+        </w:rPr>
+        <w:t xml:space="preserve"> (August 2021 </w:t>
+      </w:r>
+      <w:r>
+        <w:rPr>
+          <w:rFonts w:ascii="Times New Roman" w:eastAsia="Times New Roman" w:hAnsi="Times New Roman" w:cs="Times New Roman"/>
+          <w:b/>
+          <w:iCs/>
+          <w:sz w:val="28"/>
+          <w:szCs w:val="28"/>
+        </w:rPr>
+        <w:t>–</w:t>
+      </w:r>
+      <w:r>
+        <w:rPr>
+          <w:rFonts w:ascii="Times New Roman" w:eastAsia="Times New Roman" w:hAnsi="Times New Roman" w:cs="Times New Roman"/>
+          <w:b/>
+          <w:iCs/>
+          <w:sz w:val="28"/>
+          <w:szCs w:val="28"/>
+        </w:rPr>
+        <w:t xml:space="preserve"> </w:t>
+      </w:r>
+      <w:r>
+        <w:rPr>
+          <w:rFonts w:ascii="Times New Roman" w:eastAsia="Times New Roman" w:hAnsi="Times New Roman" w:cs="Times New Roman"/>
+          <w:b/>
+          <w:iCs/>
+          <w:sz w:val="28"/>
+          <w:szCs w:val="28"/>
+        </w:rPr>
+        <w:t>Present</w:t>
+      </w:r>
+      <w:r>
+        <w:rPr>
+          <w:rFonts w:ascii="Times New Roman" w:eastAsia="Times New Roman" w:hAnsi="Times New Roman" w:cs="Times New Roman"/>
+          <w:b/>
           <w:iCs/>
           <w:sz w:val="28"/>
           <w:szCs w:val="28"/>
@@ -787,7 +860,27 @@
           <w:sz w:val="24"/>
           <w:szCs w:val="24"/>
         </w:rPr>
-        <w:t xml:space="preserve">Worked on small team to create a </w:t>
+        <w:t>Worked on</w:t>
+      </w:r>
+      <w:r>
+        <w:rPr>
+          <w:rFonts w:ascii="Times New Roman" w:eastAsia="Times New Roman" w:hAnsi="Times New Roman" w:cs="Times New Roman"/>
+          <w:bCs/>
+          <w:iCs/>
+          <w:sz w:val="24"/>
+          <w:szCs w:val="24"/>
+        </w:rPr>
+        <w:t xml:space="preserve"> a</w:t>
+      </w:r>
+      <w:r>
+        <w:rPr>
+          <w:rFonts w:ascii="Times New Roman" w:eastAsia="Times New Roman" w:hAnsi="Times New Roman" w:cs="Times New Roman"/>
+          <w:bCs/>
+          <w:iCs/>
+          <w:sz w:val="24"/>
+          <w:szCs w:val="24"/>
+        </w:rPr>
+        <w:t xml:space="preserve"> small team to create a </w:t>
       </w:r>
       <w:r>
         <w:rPr>
@@ -1037,7 +1130,43 @@
           <w:sz w:val="24"/>
           <w:szCs w:val="24"/>
         </w:rPr>
-        <w:t>Define and apply front end features (e.g., support for user defined scripts).</w:t>
+        <w:t>Define and apply front</w:t>
+      </w:r>
+      <w:r>
+        <w:rPr>
+          <w:rFonts w:ascii="Times New Roman" w:eastAsia="Times New Roman" w:hAnsi="Times New Roman" w:cs="Times New Roman"/>
+          <w:iCs/>
+          <w:sz w:val="24"/>
+          <w:szCs w:val="24"/>
+        </w:rPr>
+        <w:t>-</w:t>
+      </w:r>
+      <w:r>
+        <w:rPr>
+          <w:rFonts w:ascii="Times New Roman" w:eastAsia="Times New Roman" w:hAnsi="Times New Roman" w:cs="Times New Roman"/>
+          <w:iCs/>
+          <w:sz w:val="24"/>
+          <w:szCs w:val="24"/>
+        </w:rPr>
+        <w:t>end features (e.g., support for user</w:t>
+      </w:r>
+      <w:r>
+        <w:rPr>
+          <w:rFonts w:ascii="Times New Roman" w:eastAsia="Times New Roman" w:hAnsi="Times New Roman" w:cs="Times New Roman"/>
+          <w:iCs/>
+          <w:sz w:val="24"/>
+          <w:szCs w:val="24"/>
+        </w:rPr>
+        <w:t>-</w:t>
+      </w:r>
+      <w:r>
+        <w:rPr>
+          <w:rFonts w:ascii="Times New Roman" w:eastAsia="Times New Roman" w:hAnsi="Times New Roman" w:cs="Times New Roman"/>
+          <w:iCs/>
+          <w:sz w:val="24"/>
+          <w:szCs w:val="24"/>
+        </w:rPr>
+        <w:t>defined scripts).</w:t>
       </w:r>
     </w:p>
     <w:p>
@@ -1091,7 +1220,25 @@
           <w:sz w:val="24"/>
           <w:szCs w:val="24"/>
         </w:rPr>
-        <w:t xml:space="preserve">mplement </w:t>
+        <w:t>mplement</w:t>
+      </w:r>
+      <w:r>
+        <w:rPr>
+          <w:rFonts w:ascii="Times New Roman" w:eastAsia="Times New Roman" w:hAnsi="Times New Roman" w:cs="Times New Roman"/>
+          <w:iCs/>
+          <w:sz w:val="24"/>
+          <w:szCs w:val="24"/>
+        </w:rPr>
+        <w:t xml:space="preserve"> a</w:t>
+      </w:r>
+      <w:r>
+        <w:rPr>
+          <w:rFonts w:ascii="Times New Roman" w:eastAsia="Times New Roman" w:hAnsi="Times New Roman" w:cs="Times New Roman"/>
+          <w:iCs/>
+          <w:sz w:val="24"/>
+          <w:szCs w:val="24"/>
+        </w:rPr>
+        <w:t xml:space="preserve"> </w:t>
       </w:r>
       <w:r>
         <w:rPr>
@@ -1374,23 +1521,7 @@
           <w:sz w:val="24"/>
           <w:szCs w:val="24"/>
         </w:rPr>
-        <w:t>Developed new functionalit</w:t>
-      </w:r>
-      <w:r>
-        <w:rPr>
-          <w:rFonts w:ascii="Times New Roman" w:eastAsia="Times New Roman" w:hAnsi="Times New Roman" w:cs="Times New Roman"/>
-          <w:sz w:val="24"/>
-          <w:szCs w:val="24"/>
-        </w:rPr>
-        <w:t>ies</w:t>
-      </w:r>
-      <w:r>
-        <w:rPr>
-          <w:rFonts w:ascii="Times New Roman" w:eastAsia="Times New Roman" w:hAnsi="Times New Roman" w:cs="Times New Roman"/>
-          <w:sz w:val="24"/>
-          <w:szCs w:val="24"/>
-        </w:rPr>
-        <w:t xml:space="preserve"> for</w:t>
+        <w:t>Made changed to</w:t>
       </w:r>
       <w:r>
         <w:rPr>
@@ -1440,42 +1571,13 @@
         </w:rPr>
         <w:t>different formats</w:t>
       </w:r>
-    </w:p>
-    <w:p>
-      <w:pPr>
-        <w:pStyle w:val="Normal1"/>
-        <w:spacing w:line="240" w:lineRule="auto"/>
-        <w:ind w:left="1440"/>
-        <w:contextualSpacing/>
-        <w:rPr>
-          <w:rFonts w:ascii="Times New Roman" w:eastAsia="Times New Roman" w:hAnsi="Times New Roman" w:cs="Times New Roman"/>
-          <w:sz w:val="24"/>
-          <w:szCs w:val="24"/>
-        </w:rPr>
-      </w:pPr>
-      <w:r>
-        <w:rPr>
-          <w:rFonts w:ascii="Times New Roman" w:eastAsia="Times New Roman" w:hAnsi="Times New Roman" w:cs="Times New Roman"/>
-          <w:sz w:val="24"/>
-          <w:szCs w:val="24"/>
-        </w:rPr>
-        <w:t>o</w:t>
-      </w:r>
-      <w:r>
-        <w:rPr>
-          <w:rFonts w:ascii="Times New Roman" w:eastAsia="Times New Roman" w:hAnsi="Times New Roman" w:cs="Times New Roman"/>
-          <w:sz w:val="24"/>
-          <w:szCs w:val="24"/>
-        </w:rPr>
-        <w:t>f memory maps</w:t>
-      </w:r>
-      <w:r>
-        <w:rPr>
-          <w:rFonts w:ascii="Times New Roman" w:eastAsia="Times New Roman" w:hAnsi="Times New Roman" w:cs="Times New Roman"/>
-          <w:sz w:val="24"/>
-          <w:szCs w:val="24"/>
-        </w:rPr>
-        <w:t>.</w:t>
+      <w:r>
+        <w:rPr>
+          <w:rFonts w:ascii="Times New Roman" w:eastAsia="Times New Roman" w:hAnsi="Times New Roman" w:cs="Times New Roman"/>
+          <w:sz w:val="24"/>
+          <w:szCs w:val="24"/>
+        </w:rPr>
+        <w:t xml:space="preserve"> of memory maps.</w:t>
       </w:r>
     </w:p>
     <w:p>
@@ -1559,25 +1661,7 @@
           <w:sz w:val="24"/>
           <w:szCs w:val="24"/>
         </w:rPr>
-        <w:t xml:space="preserve">Implement Verilog code to test </w:t>
-      </w:r>
-      <w:proofErr w:type="spellStart"/>
-      <w:r>
-        <w:rPr>
-          <w:rFonts w:ascii="Times New Roman" w:eastAsia="Times New Roman" w:hAnsi="Times New Roman" w:cs="Times New Roman"/>
-          <w:sz w:val="24"/>
-          <w:szCs w:val="24"/>
-        </w:rPr>
-        <w:t>eFPGA</w:t>
-      </w:r>
-      <w:proofErr w:type="spellEnd"/>
-      <w:r>
-        <w:rPr>
-          <w:rFonts w:ascii="Times New Roman" w:eastAsia="Times New Roman" w:hAnsi="Times New Roman" w:cs="Times New Roman"/>
-          <w:sz w:val="24"/>
-          <w:szCs w:val="24"/>
-        </w:rPr>
-        <w:t xml:space="preserve"> run times and design efficiency</w:t>
+        <w:t>Implement Verilog code to test eFPGA run times and design efficiency</w:t>
       </w:r>
       <w:r>
         <w:rPr>
@@ -1814,7 +1898,12 @@
       </w:r>
     </w:p>
     <w:sectPr>
-      <w:headerReference w:type="default" r:id="rId8"/>
+      <w:headerReference w:type="even" r:id="rId8"/>
+      <w:headerReference w:type="default" r:id="rId9"/>
+      <w:footerReference w:type="even" r:id="rId10"/>
+      <w:footerReference w:type="default" r:id="rId11"/>
+      <w:headerReference w:type="first" r:id="rId12"/>
+      <w:footerReference w:type="first" r:id="rId13"/>
       <w:pgSz w:w="12240" w:h="15840" w:code="1"/>
       <w:pgMar w:top="1440" w:right="1440" w:bottom="1440" w:left="1440" w:header="432" w:footer="720" w:gutter="0"/>
       <w:pgNumType w:start="1"/>
@@ -1850,6 +1939,36 @@
 </w:endnotes>
 </file>
 
+<file path=word/footer1.xml><?xml version="1.0" encoding="utf-8"?>
+<w:ftr xmlns:wpc="http://schemas.microsoft.com/office/word/2010/wordprocessingCanvas" xmlns:cx="http://schemas.microsoft.com/office/drawing/2014/chartex" xmlns:cx1="http://schemas.microsoft.com/office/drawing/2015/9/8/chartex" xmlns:cx2="http://schemas.microsoft.com/office/drawing/2015/10/21/chartex" xmlns:cx3="http://schemas.microsoft.com/office/drawing/2016/5/9/chartex" xmlns:cx4="http://schemas.microsoft.com/office/drawing/2016/5/10/chartex" xmlns:cx5="http://schemas.microsoft.com/office/drawing/2016/5/11/chartex" xmlns:cx6="http://schemas.microsoft.com/office/drawing/2016/5/12/chartex" xmlns:cx7="http://schemas.microsoft.com/office/drawing/2016/5/13/chartex" xmlns:cx8="http://schemas.microsoft.com/office/drawing/2016/5/14/chartex" xmlns:mc="http://schemas.openxmlformats.org/markup-compatibility/2006" xmlns:aink="http://schemas.microsoft.com/office/drawing/2016/ink" xmlns:am3d="http://schemas.microsoft.com/office/drawing/2017/model3d" xmlns:o="urn:schemas-microsoft-com:office:office" xmlns:r="http://schemas.openxmlformats.org/officeDocument/2006/relationships" xmlns:m="http://schemas.openxmlformats.org/officeDocument/2006/math" xmlns:v="urn:schemas-microsoft-com:vml" xmlns:wp14="http://schemas.microsoft.com/office/word/2010/wordprocessingDrawing" xmlns:wp="http://schemas.openxmlformats.org/drawingml/2006/wordprocessingDrawing" xmlns:w10="urn:schemas-microsoft-com:office:word" xmlns:w="http://schemas.openxmlformats.org/wordprocessingml/2006/main" xmlns:w14="http://schemas.microsoft.com/office/word/2010/wordml" xmlns:w15="http://schemas.microsoft.com/office/word/2012/wordml" xmlns:w16cex="http://schemas.microsoft.com/office/word/2018/wordml/cex" xmlns:w16cid="http://schemas.microsoft.com/office/word/2016/wordml/cid" xmlns:w16="http://schemas.microsoft.com/office/word/2018/wordml" xmlns:w16sdtdh="http://schemas.microsoft.com/office/word/2020/wordml/sdtdatahash" xmlns:w16se="http://schemas.microsoft.com/office/word/2015/wordml/symex" xmlns:wpg="http://schemas.microsoft.com/office/word/2010/wordprocessingGroup" xmlns:wpi="http://schemas.microsoft.com/office/word/2010/wordprocessingInk" xmlns:wne="http://schemas.microsoft.com/office/word/2006/wordml" xmlns:wps="http://schemas.microsoft.com/office/word/2010/wordprocessingShape" mc:Ignorable="w14 w15 w16se w16cid w16 w16cex w16sdtdh wp14">
+  <w:p>
+    <w:pPr>
+      <w:pStyle w:val="Footer"/>
+    </w:pPr>
+  </w:p>
+</w:ftr>
+</file>
+
+<file path=word/footer2.xml><?xml version="1.0" encoding="utf-8"?>
+<w:ftr xmlns:wpc="http://schemas.microsoft.com/office/word/2010/wordprocessingCanvas" xmlns:cx="http://schemas.microsoft.com/office/drawing/2014/chartex" xmlns:cx1="http://schemas.microsoft.com/office/drawing/2015/9/8/chartex" xmlns:cx2="http://schemas.microsoft.com/office/drawing/2015/10/21/chartex" xmlns:cx3="http://schemas.microsoft.com/office/drawing/2016/5/9/chartex" xmlns:cx4="http://schemas.microsoft.com/office/drawing/2016/5/10/chartex" xmlns:cx5="http://schemas.microsoft.com/office/drawing/2016/5/11/chartex" xmlns:cx6="http://schemas.microsoft.com/office/drawing/2016/5/12/chartex" xmlns:cx7="http://schemas.microsoft.com/office/drawing/2016/5/13/chartex" xmlns:cx8="http://schemas.microsoft.com/office/drawing/2016/5/14/chartex" xmlns:mc="http://schemas.openxmlformats.org/markup-compatibility/2006" xmlns:aink="http://schemas.microsoft.com/office/drawing/2016/ink" xmlns:am3d="http://schemas.microsoft.com/office/drawing/2017/model3d" xmlns:o="urn:schemas-microsoft-com:office:office" xmlns:r="http://schemas.openxmlformats.org/officeDocument/2006/relationships" xmlns:m="http://schemas.openxmlformats.org/officeDocument/2006/math" xmlns:v="urn:schemas-microsoft-com:vml" xmlns:wp14="http://schemas.microsoft.com/office/word/2010/wordprocessingDrawing" xmlns:wp="http://schemas.openxmlformats.org/drawingml/2006/wordprocessingDrawing" xmlns:w10="urn:schemas-microsoft-com:office:word" xmlns:w="http://schemas.openxmlformats.org/wordprocessingml/2006/main" xmlns:w14="http://schemas.microsoft.com/office/word/2010/wordml" xmlns:w15="http://schemas.microsoft.com/office/word/2012/wordml" xmlns:w16cex="http://schemas.microsoft.com/office/word/2018/wordml/cex" xmlns:w16cid="http://schemas.microsoft.com/office/word/2016/wordml/cid" xmlns:w16="http://schemas.microsoft.com/office/word/2018/wordml" xmlns:w16sdtdh="http://schemas.microsoft.com/office/word/2020/wordml/sdtdatahash" xmlns:w16se="http://schemas.microsoft.com/office/word/2015/wordml/symex" xmlns:wpg="http://schemas.microsoft.com/office/word/2010/wordprocessingGroup" xmlns:wpi="http://schemas.microsoft.com/office/word/2010/wordprocessingInk" xmlns:wne="http://schemas.microsoft.com/office/word/2006/wordml" xmlns:wps="http://schemas.microsoft.com/office/word/2010/wordprocessingShape" mc:Ignorable="w14 w15 w16se w16cid w16 w16cex w16sdtdh wp14">
+  <w:p>
+    <w:pPr>
+      <w:pStyle w:val="Footer"/>
+    </w:pPr>
+  </w:p>
+</w:ftr>
+</file>
+
+<file path=word/footer3.xml><?xml version="1.0" encoding="utf-8"?>
+<w:ftr xmlns:wpc="http://schemas.microsoft.com/office/word/2010/wordprocessingCanvas" xmlns:cx="http://schemas.microsoft.com/office/drawing/2014/chartex" xmlns:cx1="http://schemas.microsoft.com/office/drawing/2015/9/8/chartex" xmlns:cx2="http://schemas.microsoft.com/office/drawing/2015/10/21/chartex" xmlns:cx3="http://schemas.microsoft.com/office/drawing/2016/5/9/chartex" xmlns:cx4="http://schemas.microsoft.com/office/drawing/2016/5/10/chartex" xmlns:cx5="http://schemas.microsoft.com/office/drawing/2016/5/11/chartex" xmlns:cx6="http://schemas.microsoft.com/office/drawing/2016/5/12/chartex" xmlns:cx7="http://schemas.microsoft.com/office/drawing/2016/5/13/chartex" xmlns:cx8="http://schemas.microsoft.com/office/drawing/2016/5/14/chartex" xmlns:mc="http://schemas.openxmlformats.org/markup-compatibility/2006" xmlns:aink="http://schemas.microsoft.com/office/drawing/2016/ink" xmlns:am3d="http://schemas.microsoft.com/office/drawing/2017/model3d" xmlns:o="urn:schemas-microsoft-com:office:office" xmlns:r="http://schemas.openxmlformats.org/officeDocument/2006/relationships" xmlns:m="http://schemas.openxmlformats.org/officeDocument/2006/math" xmlns:v="urn:schemas-microsoft-com:vml" xmlns:wp14="http://schemas.microsoft.com/office/word/2010/wordprocessingDrawing" xmlns:wp="http://schemas.openxmlformats.org/drawingml/2006/wordprocessingDrawing" xmlns:w10="urn:schemas-microsoft-com:office:word" xmlns:w="http://schemas.openxmlformats.org/wordprocessingml/2006/main" xmlns:w14="http://schemas.microsoft.com/office/word/2010/wordml" xmlns:w15="http://schemas.microsoft.com/office/word/2012/wordml" xmlns:w16cex="http://schemas.microsoft.com/office/word/2018/wordml/cex" xmlns:w16cid="http://schemas.microsoft.com/office/word/2016/wordml/cid" xmlns:w16="http://schemas.microsoft.com/office/word/2018/wordml" xmlns:w16sdtdh="http://schemas.microsoft.com/office/word/2020/wordml/sdtdatahash" xmlns:w16se="http://schemas.microsoft.com/office/word/2015/wordml/symex" xmlns:wpg="http://schemas.microsoft.com/office/word/2010/wordprocessingGroup" xmlns:wpi="http://schemas.microsoft.com/office/word/2010/wordprocessingInk" xmlns:wne="http://schemas.microsoft.com/office/word/2006/wordml" xmlns:wps="http://schemas.microsoft.com/office/word/2010/wordprocessingShape" mc:Ignorable="w14 w15 w16se w16cid w16 w16cex w16sdtdh wp14">
+  <w:p>
+    <w:pPr>
+      <w:pStyle w:val="Footer"/>
+    </w:pPr>
+  </w:p>
+</w:ftr>
+</file>
+
 <file path=word/footnotes.xml><?xml version="1.0" encoding="utf-8"?>
 <w:footnotes xmlns:wpc="http://schemas.microsoft.com/office/word/2010/wordprocessingCanvas" xmlns:cx="http://schemas.microsoft.com/office/drawing/2014/chartex" xmlns:cx1="http://schemas.microsoft.com/office/drawing/2015/9/8/chartex" xmlns:cx2="http://schemas.microsoft.com/office/drawing/2015/10/21/chartex" xmlns:cx3="http://schemas.microsoft.com/office/drawing/2016/5/9/chartex" xmlns:cx4="http://schemas.microsoft.com/office/drawing/2016/5/10/chartex" xmlns:cx5="http://schemas.microsoft.com/office/drawing/2016/5/11/chartex" xmlns:cx6="http://schemas.microsoft.com/office/drawing/2016/5/12/chartex" xmlns:cx7="http://schemas.microsoft.com/office/drawing/2016/5/13/chartex" xmlns:cx8="http://schemas.microsoft.com/office/drawing/2016/5/14/chartex" xmlns:mc="http://schemas.openxmlformats.org/markup-compatibility/2006" xmlns:aink="http://schemas.microsoft.com/office/drawing/2016/ink" xmlns:am3d="http://schemas.microsoft.com/office/drawing/2017/model3d" xmlns:o="urn:schemas-microsoft-com:office:office" xmlns:r="http://schemas.openxmlformats.org/officeDocument/2006/relationships" xmlns:m="http://schemas.openxmlformats.org/officeDocument/2006/math" xmlns:v="urn:schemas-microsoft-com:vml" xmlns:wp14="http://schemas.microsoft.com/office/word/2010/wordprocessingDrawing" xmlns:wp="http://schemas.openxmlformats.org/drawingml/2006/wordprocessingDrawing" xmlns:w10="urn:schemas-microsoft-com:office:word" xmlns:w="http://schemas.openxmlformats.org/wordprocessingml/2006/main" xmlns:w14="http://schemas.microsoft.com/office/word/2010/wordml" xmlns:w15="http://schemas.microsoft.com/office/word/2012/wordml" xmlns:w16cex="http://schemas.microsoft.com/office/word/2018/wordml/cex" xmlns:w16cid="http://schemas.microsoft.com/office/word/2016/wordml/cid" xmlns:w16="http://schemas.microsoft.com/office/word/2018/wordml" xmlns:w16sdtdh="http://schemas.microsoft.com/office/word/2020/wordml/sdtdatahash" xmlns:w16se="http://schemas.microsoft.com/office/word/2015/wordml/symex" xmlns:wpg="http://schemas.microsoft.com/office/word/2010/wordprocessingGroup" xmlns:wpi="http://schemas.microsoft.com/office/word/2010/wordprocessingInk" xmlns:wne="http://schemas.microsoft.com/office/word/2006/wordml" xmlns:wps="http://schemas.microsoft.com/office/word/2010/wordprocessingShape" mc:Ignorable="w14 w15 w16se w16cid w16 w16cex w16sdtdh wp14">
   <w:footnote w:type="separator" w:id="-1">
@@ -1879,6 +1998,16 @@
 <w:hdr xmlns:wpc="http://schemas.microsoft.com/office/word/2010/wordprocessingCanvas" xmlns:cx="http://schemas.microsoft.com/office/drawing/2014/chartex" xmlns:cx1="http://schemas.microsoft.com/office/drawing/2015/9/8/chartex" xmlns:cx2="http://schemas.microsoft.com/office/drawing/2015/10/21/chartex" xmlns:cx3="http://schemas.microsoft.com/office/drawing/2016/5/9/chartex" xmlns:cx4="http://schemas.microsoft.com/office/drawing/2016/5/10/chartex" xmlns:cx5="http://schemas.microsoft.com/office/drawing/2016/5/11/chartex" xmlns:cx6="http://schemas.microsoft.com/office/drawing/2016/5/12/chartex" xmlns:cx7="http://schemas.microsoft.com/office/drawing/2016/5/13/chartex" xmlns:cx8="http://schemas.microsoft.com/office/drawing/2016/5/14/chartex" xmlns:mc="http://schemas.openxmlformats.org/markup-compatibility/2006" xmlns:aink="http://schemas.microsoft.com/office/drawing/2016/ink" xmlns:am3d="http://schemas.microsoft.com/office/drawing/2017/model3d" xmlns:o="urn:schemas-microsoft-com:office:office" xmlns:r="http://schemas.openxmlformats.org/officeDocument/2006/relationships" xmlns:m="http://schemas.openxmlformats.org/officeDocument/2006/math" xmlns:v="urn:schemas-microsoft-com:vml" xmlns:wp14="http://schemas.microsoft.com/office/word/2010/wordprocessingDrawing" xmlns:wp="http://schemas.openxmlformats.org/drawingml/2006/wordprocessingDrawing" xmlns:w10="urn:schemas-microsoft-com:office:word" xmlns:w="http://schemas.openxmlformats.org/wordprocessingml/2006/main" xmlns:w14="http://schemas.microsoft.com/office/word/2010/wordml" xmlns:w15="http://schemas.microsoft.com/office/word/2012/wordml" xmlns:w16cex="http://schemas.microsoft.com/office/word/2018/wordml/cex" xmlns:w16cid="http://schemas.microsoft.com/office/word/2016/wordml/cid" xmlns:w16="http://schemas.microsoft.com/office/word/2018/wordml" xmlns:w16sdtdh="http://schemas.microsoft.com/office/word/2020/wordml/sdtdatahash" xmlns:w16se="http://schemas.microsoft.com/office/word/2015/wordml/symex" xmlns:wpg="http://schemas.microsoft.com/office/word/2010/wordprocessingGroup" xmlns:wpi="http://schemas.microsoft.com/office/word/2010/wordprocessingInk" xmlns:wne="http://schemas.microsoft.com/office/word/2006/wordml" xmlns:wps="http://schemas.microsoft.com/office/word/2010/wordprocessingShape" mc:Ignorable="w14 w15 w16se w16cid w16 w16cex w16sdtdh wp14">
   <w:p>
     <w:pPr>
+      <w:pStyle w:val="Header"/>
+    </w:pPr>
+  </w:p>
+</w:hdr>
+</file>
+
+<file path=word/header2.xml><?xml version="1.0" encoding="utf-8"?>
+<w:hdr xmlns:wpc="http://schemas.microsoft.com/office/word/2010/wordprocessingCanvas" xmlns:cx="http://schemas.microsoft.com/office/drawing/2014/chartex" xmlns:cx1="http://schemas.microsoft.com/office/drawing/2015/9/8/chartex" xmlns:cx2="http://schemas.microsoft.com/office/drawing/2015/10/21/chartex" xmlns:cx3="http://schemas.microsoft.com/office/drawing/2016/5/9/chartex" xmlns:cx4="http://schemas.microsoft.com/office/drawing/2016/5/10/chartex" xmlns:cx5="http://schemas.microsoft.com/office/drawing/2016/5/11/chartex" xmlns:cx6="http://schemas.microsoft.com/office/drawing/2016/5/12/chartex" xmlns:cx7="http://schemas.microsoft.com/office/drawing/2016/5/13/chartex" xmlns:cx8="http://schemas.microsoft.com/office/drawing/2016/5/14/chartex" xmlns:mc="http://schemas.openxmlformats.org/markup-compatibility/2006" xmlns:aink="http://schemas.microsoft.com/office/drawing/2016/ink" xmlns:am3d="http://schemas.microsoft.com/office/drawing/2017/model3d" xmlns:o="urn:schemas-microsoft-com:office:office" xmlns:r="http://schemas.openxmlformats.org/officeDocument/2006/relationships" xmlns:m="http://schemas.openxmlformats.org/officeDocument/2006/math" xmlns:v="urn:schemas-microsoft-com:vml" xmlns:wp14="http://schemas.microsoft.com/office/word/2010/wordprocessingDrawing" xmlns:wp="http://schemas.openxmlformats.org/drawingml/2006/wordprocessingDrawing" xmlns:w10="urn:schemas-microsoft-com:office:word" xmlns:w="http://schemas.openxmlformats.org/wordprocessingml/2006/main" xmlns:w14="http://schemas.microsoft.com/office/word/2010/wordml" xmlns:w15="http://schemas.microsoft.com/office/word/2012/wordml" xmlns:w16cex="http://schemas.microsoft.com/office/word/2018/wordml/cex" xmlns:w16cid="http://schemas.microsoft.com/office/word/2016/wordml/cid" xmlns:w16="http://schemas.microsoft.com/office/word/2018/wordml" xmlns:w16sdtdh="http://schemas.microsoft.com/office/word/2020/wordml/sdtdatahash" xmlns:w16se="http://schemas.microsoft.com/office/word/2015/wordml/symex" xmlns:wpg="http://schemas.microsoft.com/office/word/2010/wordprocessingGroup" xmlns:wpi="http://schemas.microsoft.com/office/word/2010/wordprocessingInk" xmlns:wne="http://schemas.microsoft.com/office/word/2006/wordml" xmlns:wps="http://schemas.microsoft.com/office/word/2010/wordprocessingShape" mc:Ignorable="w14 w15 w16se w16cid w16 w16cex w16sdtdh wp14">
+  <w:p>
+    <w:pPr>
       <w:pStyle w:val="Normal1"/>
       <w:spacing w:line="240" w:lineRule="auto"/>
       <w:jc w:val="center"/>
@@ -1916,6 +2045,20 @@
         <w:rFonts w:ascii="Times New Roman" w:eastAsia="Times New Roman" w:hAnsi="Times New Roman" w:cs="Times New Roman"/>
         <w:sz w:val="24"/>
       </w:rPr>
+      <w:t xml:space="preserve">Baltimore, MD </w:t>
+    </w:r>
+    <w:r>
+      <w:rPr>
+        <w:rFonts w:ascii="Times New Roman" w:hAnsi="Times New Roman" w:cs="Times New Roman"/>
+        <w:sz w:val="24"/>
+      </w:rPr>
+      <w:t xml:space="preserve">• </w:t>
+    </w:r>
+    <w:r>
+      <w:rPr>
+        <w:rFonts w:ascii="Times New Roman" w:eastAsia="Times New Roman" w:hAnsi="Times New Roman" w:cs="Times New Roman"/>
+        <w:sz w:val="24"/>
+      </w:rPr>
       <w:t xml:space="preserve">443-538-8915 </w:t>
     </w:r>
     <w:r>
@@ -1942,6 +2085,31 @@
         <w:t>nehmya9217@gmail.com</w:t>
       </w:r>
     </w:hyperlink>
+    <w:r>
+      <w:rPr>
+        <w:rStyle w:val="Hyperlink"/>
+        <w:rFonts w:ascii="Times New Roman" w:eastAsia="Times New Roman" w:hAnsi="Times New Roman" w:cs="Times New Roman"/>
+        <w:sz w:val="24"/>
+      </w:rPr>
+      <w:t xml:space="preserve"> </w:t>
+    </w:r>
+    <w:r>
+      <w:rPr>
+        <w:rFonts w:ascii="Times New Roman" w:hAnsi="Times New Roman" w:cs="Times New Roman"/>
+        <w:sz w:val="24"/>
+      </w:rPr>
+      <w:t>• U.S Citizen</w:t>
+    </w:r>
+  </w:p>
+</w:hdr>
+</file>
+
+<file path=word/header3.xml><?xml version="1.0" encoding="utf-8"?>
+<w:hdr xmlns:wpc="http://schemas.microsoft.com/office/word/2010/wordprocessingCanvas" xmlns:cx="http://schemas.microsoft.com/office/drawing/2014/chartex" xmlns:cx1="http://schemas.microsoft.com/office/drawing/2015/9/8/chartex" xmlns:cx2="http://schemas.microsoft.com/office/drawing/2015/10/21/chartex" xmlns:cx3="http://schemas.microsoft.com/office/drawing/2016/5/9/chartex" xmlns:cx4="http://schemas.microsoft.com/office/drawing/2016/5/10/chartex" xmlns:cx5="http://schemas.microsoft.com/office/drawing/2016/5/11/chartex" xmlns:cx6="http://schemas.microsoft.com/office/drawing/2016/5/12/chartex" xmlns:cx7="http://schemas.microsoft.com/office/drawing/2016/5/13/chartex" xmlns:cx8="http://schemas.microsoft.com/office/drawing/2016/5/14/chartex" xmlns:mc="http://schemas.openxmlformats.org/markup-compatibility/2006" xmlns:aink="http://schemas.microsoft.com/office/drawing/2016/ink" xmlns:am3d="http://schemas.microsoft.com/office/drawing/2017/model3d" xmlns:o="urn:schemas-microsoft-com:office:office" xmlns:r="http://schemas.openxmlformats.org/officeDocument/2006/relationships" xmlns:m="http://schemas.openxmlformats.org/officeDocument/2006/math" xmlns:v="urn:schemas-microsoft-com:vml" xmlns:wp14="http://schemas.microsoft.com/office/word/2010/wordprocessingDrawing" xmlns:wp="http://schemas.openxmlformats.org/drawingml/2006/wordprocessingDrawing" xmlns:w10="urn:schemas-microsoft-com:office:word" xmlns:w="http://schemas.openxmlformats.org/wordprocessingml/2006/main" xmlns:w14="http://schemas.microsoft.com/office/word/2010/wordml" xmlns:w15="http://schemas.microsoft.com/office/word/2012/wordml" xmlns:w16cex="http://schemas.microsoft.com/office/word/2018/wordml/cex" xmlns:w16cid="http://schemas.microsoft.com/office/word/2016/wordml/cid" xmlns:w16="http://schemas.microsoft.com/office/word/2018/wordml" xmlns:w16sdtdh="http://schemas.microsoft.com/office/word/2020/wordml/sdtdatahash" xmlns:w16se="http://schemas.microsoft.com/office/word/2015/wordml/symex" xmlns:wpg="http://schemas.microsoft.com/office/word/2010/wordprocessingGroup" xmlns:wpi="http://schemas.microsoft.com/office/word/2010/wordprocessingInk" xmlns:wne="http://schemas.microsoft.com/office/word/2006/wordml" xmlns:wps="http://schemas.microsoft.com/office/word/2010/wordprocessingShape" mc:Ignorable="w14 w15 w16se w16cid w16 w16cex w16sdtdh wp14">
+  <w:p>
+    <w:pPr>
+      <w:pStyle w:val="Header"/>
+    </w:pPr>
   </w:p>
 </w:hdr>
 </file>

</xml_diff>

<commit_message>
meayes kernel bst stuff
</commit_message>
<xml_diff>
--- a/Resumes/Resume October 2021.docx
+++ b/Resumes/Resume October 2021.docx
@@ -1,6 +1,6 @@
 
 <file path=word/document.xml><?xml version="1.0" encoding="utf-8"?>
-<w:document xmlns:wpc="http://schemas.microsoft.com/office/word/2010/wordprocessingCanvas" xmlns:cx="http://schemas.microsoft.com/office/drawing/2014/chartex" xmlns:cx1="http://schemas.microsoft.com/office/drawing/2015/9/8/chartex" xmlns:cx2="http://schemas.microsoft.com/office/drawing/2015/10/21/chartex" xmlns:cx3="http://schemas.microsoft.com/office/drawing/2016/5/9/chartex" xmlns:cx4="http://schemas.microsoft.com/office/drawing/2016/5/10/chartex" xmlns:cx5="http://schemas.microsoft.com/office/drawing/2016/5/11/chartex" xmlns:cx6="http://schemas.microsoft.com/office/drawing/2016/5/12/chartex" xmlns:cx7="http://schemas.microsoft.com/office/drawing/2016/5/13/chartex" xmlns:cx8="http://schemas.microsoft.com/office/drawing/2016/5/14/chartex" xmlns:mc="http://schemas.openxmlformats.org/markup-compatibility/2006" xmlns:aink="http://schemas.microsoft.com/office/drawing/2016/ink" xmlns:am3d="http://schemas.microsoft.com/office/drawing/2017/model3d" xmlns:o="urn:schemas-microsoft-com:office:office" xmlns:r="http://schemas.openxmlformats.org/officeDocument/2006/relationships" xmlns:m="http://schemas.openxmlformats.org/officeDocument/2006/math" xmlns:v="urn:schemas-microsoft-com:vml" xmlns:wp14="http://schemas.microsoft.com/office/word/2010/wordprocessingDrawing" xmlns:wp="http://schemas.openxmlformats.org/drawingml/2006/wordprocessingDrawing" xmlns:w10="urn:schemas-microsoft-com:office:word" xmlns:w="http://schemas.openxmlformats.org/wordprocessingml/2006/main" xmlns:w14="http://schemas.microsoft.com/office/word/2010/wordml" xmlns:w15="http://schemas.microsoft.com/office/word/2012/wordml" xmlns:w16cex="http://schemas.microsoft.com/office/word/2018/wordml/cex" xmlns:w16cid="http://schemas.microsoft.com/office/word/2016/wordml/cid" xmlns:w16="http://schemas.microsoft.com/office/word/2018/wordml" xmlns:w16sdtdh="http://schemas.microsoft.com/office/word/2020/wordml/sdtdatahash" xmlns:w16se="http://schemas.microsoft.com/office/word/2015/wordml/symex" xmlns:wpg="http://schemas.microsoft.com/office/word/2010/wordprocessingGroup" xmlns:wpi="http://schemas.microsoft.com/office/word/2010/wordprocessingInk" xmlns:wne="http://schemas.microsoft.com/office/word/2006/wordml" xmlns:wps="http://schemas.microsoft.com/office/word/2010/wordprocessingShape" mc:Ignorable="w14 w15 w16se w16cid w16 w16cex w16sdtdh wp14">
+<w:document xmlns:wpc="http://schemas.microsoft.com/office/word/2010/wordprocessingCanvas" xmlns:cx="http://schemas.microsoft.com/office/drawing/2014/chartex" xmlns:cx1="http://schemas.microsoft.com/office/drawing/2015/9/8/chartex" xmlns:cx2="http://schemas.microsoft.com/office/drawing/2015/10/21/chartex" xmlns:cx3="http://schemas.microsoft.com/office/drawing/2016/5/9/chartex" xmlns:cx4="http://schemas.microsoft.com/office/drawing/2016/5/10/chartex" xmlns:cx5="http://schemas.microsoft.com/office/drawing/2016/5/11/chartex" xmlns:cx6="http://schemas.microsoft.com/office/drawing/2016/5/12/chartex" xmlns:cx7="http://schemas.microsoft.com/office/drawing/2016/5/13/chartex" xmlns:cx8="http://schemas.microsoft.com/office/drawing/2016/5/14/chartex" xmlns:mc="http://schemas.openxmlformats.org/markup-compatibility/2006" xmlns:aink="http://schemas.microsoft.com/office/drawing/2016/ink" xmlns:am3d="http://schemas.microsoft.com/office/drawing/2017/model3d" xmlns:o="urn:schemas-microsoft-com:office:office" xmlns:oel="http://schemas.microsoft.com/office/2019/extlst" xmlns:r="http://schemas.openxmlformats.org/officeDocument/2006/relationships" xmlns:m="http://schemas.openxmlformats.org/officeDocument/2006/math" xmlns:v="urn:schemas-microsoft-com:vml" xmlns:wp14="http://schemas.microsoft.com/office/word/2010/wordprocessingDrawing" xmlns:wp="http://schemas.openxmlformats.org/drawingml/2006/wordprocessingDrawing" xmlns:w10="urn:schemas-microsoft-com:office:word" xmlns:w="http://schemas.openxmlformats.org/wordprocessingml/2006/main" xmlns:w14="http://schemas.microsoft.com/office/word/2010/wordml" xmlns:w15="http://schemas.microsoft.com/office/word/2012/wordml" xmlns:w16cex="http://schemas.microsoft.com/office/word/2018/wordml/cex" xmlns:w16cid="http://schemas.microsoft.com/office/word/2016/wordml/cid" xmlns:w16="http://schemas.microsoft.com/office/word/2018/wordml" xmlns:w16sdtdh="http://schemas.microsoft.com/office/word/2020/wordml/sdtdatahash" xmlns:w16se="http://schemas.microsoft.com/office/word/2015/wordml/symex" xmlns:wpg="http://schemas.microsoft.com/office/word/2010/wordprocessingGroup" xmlns:wpi="http://schemas.microsoft.com/office/word/2010/wordprocessingInk" xmlns:wne="http://schemas.microsoft.com/office/word/2006/wordml" xmlns:wps="http://schemas.microsoft.com/office/word/2010/wordprocessingShape" mc:Ignorable="w14 w15 w16se w16cid w16 w16cex w16sdtdh wp14">
   <w:body>
     <w:p>
       <w:pPr>
@@ -180,22 +180,6 @@
         </w:rPr>
         <w:t xml:space="preserve">Cyber Security Track                                             </w:t>
       </w:r>
-      <w:r>
-        <w:rPr>
-          <w:rFonts w:ascii="Times New Roman" w:eastAsia="Times New Roman" w:hAnsi="Times New Roman" w:cs="Times New Roman"/>
-          <w:sz w:val="24"/>
-          <w:szCs w:val="24"/>
-        </w:rPr>
-        <w:t>Anticipated Graduation: May</w:t>
-      </w:r>
-      <w:r>
-        <w:rPr>
-          <w:rFonts w:ascii="Times New Roman" w:eastAsia="Times New Roman" w:hAnsi="Times New Roman" w:cs="Times New Roman"/>
-          <w:sz w:val="24"/>
-          <w:szCs w:val="24"/>
-        </w:rPr>
-        <w:t xml:space="preserve"> 2022 </w:t>
-      </w:r>
     </w:p>
     <w:p>
       <w:pPr>
@@ -235,7 +219,7 @@
           <w:sz w:val="24"/>
           <w:szCs w:val="24"/>
         </w:rPr>
-        <w:t>8</w:t>
+        <w:t>4</w:t>
       </w:r>
       <w:r>
         <w:rPr>
@@ -629,14 +613,13 @@
         <w:contextualSpacing/>
         <w:rPr>
           <w:rFonts w:ascii="Times New Roman" w:eastAsia="Times New Roman" w:hAnsi="Times New Roman" w:cs="Times New Roman"/>
-          <w:sz w:val="24"/>
-          <w:szCs w:val="24"/>
-        </w:rPr>
-      </w:pPr>
-      <w:r>
-        <w:rPr>
-          <w:rFonts w:ascii="Times New Roman" w:eastAsia="Times New Roman" w:hAnsi="Times New Roman" w:cs="Times New Roman"/>
           <w:b/>
+        </w:rPr>
+      </w:pPr>
+      <w:r>
+        <w:rPr>
+          <w:rFonts w:ascii="Times New Roman" w:eastAsia="Times New Roman" w:hAnsi="Times New Roman" w:cs="Times New Roman"/>
+          <w:b/>
           <w:sz w:val="24"/>
           <w:szCs w:val="24"/>
         </w:rPr>
@@ -665,6 +648,20 @@
           <w:szCs w:val="24"/>
         </w:rPr>
         <w:t>Fluent Amharic (National language of Ethiopia)</w:t>
+      </w:r>
+      <w:r>
+        <w:rPr>
+          <w:rFonts w:ascii="Times New Roman" w:eastAsia="Times New Roman" w:hAnsi="Times New Roman" w:cs="Times New Roman"/>
+          <w:b/>
+        </w:rPr>
+        <w:t xml:space="preserve"> </w:t>
+      </w:r>
+      <w:r>
+        <w:rPr>
+          <w:rFonts w:ascii="Times New Roman" w:eastAsia="Times New Roman" w:hAnsi="Times New Roman" w:cs="Times New Roman"/>
+          <w:b/>
+        </w:rPr>
+        <w:t>_____________________________________________________________________________________</w:t>
       </w:r>
     </w:p>
     <w:p>
@@ -674,6 +671,382 @@
         <w:contextualSpacing/>
         <w:rPr>
           <w:rFonts w:ascii="Times New Roman" w:eastAsia="Times New Roman" w:hAnsi="Times New Roman" w:cs="Times New Roman"/>
+          <w:b/>
+        </w:rPr>
+      </w:pPr>
+      <w:r>
+        <w:rPr>
+          <w:rFonts w:ascii="Times New Roman" w:eastAsia="Times New Roman" w:hAnsi="Times New Roman" w:cs="Times New Roman"/>
+          <w:b/>
+          <w:sz w:val="36"/>
+          <w:szCs w:val="36"/>
+        </w:rPr>
+        <w:t>Google</w:t>
+      </w:r>
+      <w:r>
+        <w:rPr>
+          <w:rFonts w:ascii="Times New Roman" w:eastAsia="Times New Roman" w:hAnsi="Times New Roman" w:cs="Times New Roman"/>
+          <w:b/>
+          <w:sz w:val="24"/>
+          <w:szCs w:val="24"/>
+        </w:rPr>
+        <w:t xml:space="preserve"> </w:t>
+      </w:r>
+      <w:r>
+        <w:rPr>
+          <w:rFonts w:ascii="Times New Roman" w:eastAsia="Times New Roman" w:hAnsi="Times New Roman" w:cs="Times New Roman"/>
+          <w:bCs/>
+          <w:sz w:val="24"/>
+          <w:szCs w:val="24"/>
+        </w:rPr>
+        <w:t>Washington, D.C.</w:t>
+      </w:r>
+      <w:r>
+        <w:rPr>
+          <w:rFonts w:ascii="Times New Roman" w:eastAsia="Times New Roman" w:hAnsi="Times New Roman" w:cs="Times New Roman"/>
+          <w:b/>
+        </w:rPr>
+        <w:tab/>
+      </w:r>
+      <w:r>
+        <w:rPr>
+          <w:rFonts w:ascii="Times New Roman" w:eastAsia="Times New Roman" w:hAnsi="Times New Roman" w:cs="Times New Roman"/>
+          <w:b/>
+        </w:rPr>
+        <w:tab/>
+      </w:r>
+    </w:p>
+    <w:p>
+      <w:pPr>
+        <w:pStyle w:val="Normal1"/>
+        <w:spacing w:line="240" w:lineRule="auto"/>
+        <w:contextualSpacing/>
+        <w:rPr>
+          <w:rFonts w:ascii="Times New Roman" w:eastAsia="Times New Roman" w:hAnsi="Times New Roman" w:cs="Times New Roman"/>
+          <w:b/>
+          <w:sz w:val="28"/>
+          <w:szCs w:val="28"/>
+        </w:rPr>
+      </w:pPr>
+      <w:r>
+        <w:rPr>
+          <w:rFonts w:ascii="Times New Roman" w:eastAsia="Times New Roman" w:hAnsi="Times New Roman" w:cs="Times New Roman"/>
+          <w:b/>
+          <w:sz w:val="28"/>
+          <w:szCs w:val="28"/>
+        </w:rPr>
+        <w:t>Software Engineer II</w:t>
+      </w:r>
+      <w:r>
+        <w:rPr>
+          <w:rFonts w:ascii="Times New Roman" w:eastAsia="Times New Roman" w:hAnsi="Times New Roman" w:cs="Times New Roman"/>
+          <w:b/>
+          <w:sz w:val="28"/>
+          <w:szCs w:val="28"/>
+        </w:rPr>
+        <w:t xml:space="preserve"> (</w:t>
+      </w:r>
+      <w:r>
+        <w:rPr>
+          <w:rFonts w:ascii="Times New Roman" w:eastAsia="Times New Roman" w:hAnsi="Times New Roman" w:cs="Times New Roman"/>
+          <w:b/>
+          <w:sz w:val="28"/>
+          <w:szCs w:val="28"/>
+        </w:rPr>
+        <w:t>June 2022-Present</w:t>
+      </w:r>
+      <w:r>
+        <w:rPr>
+          <w:rFonts w:ascii="Times New Roman" w:eastAsia="Times New Roman" w:hAnsi="Times New Roman" w:cs="Times New Roman"/>
+          <w:b/>
+          <w:sz w:val="28"/>
+          <w:szCs w:val="28"/>
+        </w:rPr>
+        <w:t>)</w:t>
+      </w:r>
+    </w:p>
+    <w:p>
+      <w:pPr>
+        <w:pStyle w:val="Normal1"/>
+        <w:numPr>
+          <w:ilvl w:val="0"/>
+          <w:numId w:val="26"/>
+        </w:numPr>
+        <w:spacing w:line="240" w:lineRule="auto"/>
+        <w:contextualSpacing/>
+        <w:rPr>
+          <w:rFonts w:ascii="Times New Roman" w:eastAsia="Times New Roman" w:hAnsi="Times New Roman" w:cs="Times New Roman"/>
+          <w:sz w:val="24"/>
+          <w:szCs w:val="24"/>
+        </w:rPr>
+      </w:pPr>
+      <w:r>
+        <w:rPr>
+          <w:rFonts w:ascii="Times New Roman" w:eastAsia="Times New Roman" w:hAnsi="Times New Roman" w:cs="Times New Roman"/>
+          <w:sz w:val="24"/>
+          <w:szCs w:val="24"/>
+        </w:rPr>
+        <w:t>Worked</w:t>
+      </w:r>
+      <w:r>
+        <w:rPr>
+          <w:rFonts w:ascii="Times New Roman" w:eastAsia="Times New Roman" w:hAnsi="Times New Roman" w:cs="Times New Roman"/>
+          <w:sz w:val="24"/>
+          <w:szCs w:val="24"/>
+        </w:rPr>
+        <w:t xml:space="preserve"> on the Search Sustainability </w:t>
+      </w:r>
+      <w:r>
+        <w:rPr>
+          <w:rFonts w:ascii="Times New Roman" w:eastAsia="Times New Roman" w:hAnsi="Times New Roman" w:cs="Times New Roman"/>
+          <w:sz w:val="24"/>
+          <w:szCs w:val="24"/>
+        </w:rPr>
+        <w:t xml:space="preserve">vertical </w:t>
+      </w:r>
+      <w:r>
+        <w:rPr>
+          <w:rFonts w:ascii="Times New Roman" w:eastAsia="Times New Roman" w:hAnsi="Times New Roman" w:cs="Times New Roman"/>
+          <w:sz w:val="24"/>
+          <w:szCs w:val="24"/>
+        </w:rPr>
+        <w:t>team to create search features that help users make sustainable choices</w:t>
+      </w:r>
+      <w:r>
+        <w:rPr>
+          <w:rFonts w:ascii="Times New Roman" w:eastAsia="Times New Roman" w:hAnsi="Times New Roman" w:cs="Times New Roman"/>
+          <w:sz w:val="24"/>
+          <w:szCs w:val="24"/>
+        </w:rPr>
+        <w:t xml:space="preserve"> that support a healthy planet.</w:t>
+      </w:r>
+    </w:p>
+    <w:p>
+      <w:pPr>
+        <w:pStyle w:val="Normal1"/>
+        <w:numPr>
+          <w:ilvl w:val="0"/>
+          <w:numId w:val="26"/>
+        </w:numPr>
+        <w:spacing w:line="240" w:lineRule="auto"/>
+        <w:contextualSpacing/>
+        <w:rPr>
+          <w:rFonts w:ascii="Times New Roman" w:eastAsia="Times New Roman" w:hAnsi="Times New Roman" w:cs="Times New Roman"/>
+          <w:sz w:val="24"/>
+          <w:szCs w:val="24"/>
+        </w:rPr>
+      </w:pPr>
+      <w:r>
+        <w:rPr>
+          <w:rFonts w:ascii="Times New Roman" w:eastAsia="Times New Roman" w:hAnsi="Times New Roman" w:cs="Times New Roman"/>
+          <w:b/>
+          <w:bCs/>
+          <w:sz w:val="24"/>
+          <w:szCs w:val="24"/>
+        </w:rPr>
+        <w:t>Key Achievements:</w:t>
+      </w:r>
+    </w:p>
+    <w:p>
+      <w:pPr>
+        <w:pStyle w:val="Normal1"/>
+        <w:numPr>
+          <w:ilvl w:val="1"/>
+          <w:numId w:val="26"/>
+        </w:numPr>
+        <w:spacing w:line="240" w:lineRule="auto"/>
+        <w:contextualSpacing/>
+        <w:rPr>
+          <w:rFonts w:ascii="Times New Roman" w:eastAsia="Times New Roman" w:hAnsi="Times New Roman" w:cs="Times New Roman"/>
+          <w:sz w:val="24"/>
+          <w:szCs w:val="24"/>
+        </w:rPr>
+      </w:pPr>
+      <w:r>
+        <w:rPr>
+          <w:rFonts w:ascii="Times New Roman" w:eastAsia="Times New Roman" w:hAnsi="Times New Roman" w:cs="Times New Roman"/>
+          <w:sz w:val="24"/>
+          <w:szCs w:val="24"/>
+        </w:rPr>
+        <w:t xml:space="preserve">Helped launch multiple search features in the </w:t>
+      </w:r>
+      <w:r>
+        <w:rPr>
+          <w:rFonts w:ascii="Times New Roman" w:eastAsia="Times New Roman" w:hAnsi="Times New Roman" w:cs="Times New Roman"/>
+          <w:sz w:val="24"/>
+          <w:szCs w:val="24"/>
+        </w:rPr>
+        <w:t>Electric</w:t>
+      </w:r>
+      <w:r>
+        <w:rPr>
+          <w:rFonts w:ascii="Times New Roman" w:eastAsia="Times New Roman" w:hAnsi="Times New Roman" w:cs="Times New Roman"/>
+          <w:sz w:val="24"/>
+          <w:szCs w:val="24"/>
+        </w:rPr>
+        <w:t xml:space="preserve"> </w:t>
+      </w:r>
+      <w:r>
+        <w:rPr>
+          <w:rFonts w:ascii="Times New Roman" w:eastAsia="Times New Roman" w:hAnsi="Times New Roman" w:cs="Times New Roman"/>
+          <w:sz w:val="24"/>
+          <w:szCs w:val="24"/>
+        </w:rPr>
+        <w:t>V</w:t>
+      </w:r>
+      <w:r>
+        <w:rPr>
+          <w:rFonts w:ascii="Times New Roman" w:eastAsia="Times New Roman" w:hAnsi="Times New Roman" w:cs="Times New Roman"/>
+          <w:sz w:val="24"/>
+          <w:szCs w:val="24"/>
+        </w:rPr>
+        <w:t>ehicles space</w:t>
+      </w:r>
+      <w:r>
+        <w:rPr>
+          <w:rFonts w:ascii="Times New Roman" w:eastAsia="Times New Roman" w:hAnsi="Times New Roman" w:cs="Times New Roman"/>
+          <w:sz w:val="24"/>
+          <w:szCs w:val="24"/>
+        </w:rPr>
+        <w:t>.</w:t>
+      </w:r>
+    </w:p>
+    <w:p>
+      <w:pPr>
+        <w:pStyle w:val="Normal1"/>
+        <w:numPr>
+          <w:ilvl w:val="1"/>
+          <w:numId w:val="26"/>
+        </w:numPr>
+        <w:spacing w:line="240" w:lineRule="auto"/>
+        <w:contextualSpacing/>
+        <w:rPr>
+          <w:rFonts w:ascii="Times New Roman" w:eastAsia="Times New Roman" w:hAnsi="Times New Roman" w:cs="Times New Roman"/>
+          <w:sz w:val="24"/>
+          <w:szCs w:val="24"/>
+        </w:rPr>
+      </w:pPr>
+      <w:r>
+        <w:rPr>
+          <w:rFonts w:ascii="Times New Roman" w:eastAsia="Times New Roman" w:hAnsi="Times New Roman" w:cs="Times New Roman"/>
+          <w:sz w:val="24"/>
+          <w:szCs w:val="24"/>
+        </w:rPr>
+        <w:t>Represent the Search Sustainability vertical team as the Search Accessibility Champ</w:t>
+      </w:r>
+      <w:r>
+        <w:rPr>
+          <w:rFonts w:ascii="Times New Roman" w:eastAsia="Times New Roman" w:hAnsi="Times New Roman" w:cs="Times New Roman"/>
+          <w:sz w:val="24"/>
+          <w:szCs w:val="24"/>
+        </w:rPr>
+        <w:t>.</w:t>
+      </w:r>
+    </w:p>
+    <w:p>
+      <w:pPr>
+        <w:pStyle w:val="Normal1"/>
+        <w:numPr>
+          <w:ilvl w:val="0"/>
+          <w:numId w:val="26"/>
+        </w:numPr>
+        <w:spacing w:line="240" w:lineRule="auto"/>
+        <w:contextualSpacing/>
+        <w:rPr>
+          <w:rFonts w:ascii="Times New Roman" w:eastAsia="Times New Roman" w:hAnsi="Times New Roman" w:cs="Times New Roman"/>
+          <w:bCs/>
+          <w:iCs/>
+          <w:sz w:val="24"/>
+          <w:szCs w:val="24"/>
+        </w:rPr>
+      </w:pPr>
+      <w:r>
+        <w:rPr>
+          <w:rFonts w:ascii="Times New Roman" w:eastAsia="Times New Roman" w:hAnsi="Times New Roman" w:cs="Times New Roman"/>
+          <w:b/>
+          <w:iCs/>
+          <w:sz w:val="24"/>
+          <w:szCs w:val="24"/>
+        </w:rPr>
+        <w:t>Responsibilities:</w:t>
+      </w:r>
+    </w:p>
+    <w:p>
+      <w:pPr>
+        <w:pStyle w:val="Normal1"/>
+        <w:numPr>
+          <w:ilvl w:val="1"/>
+          <w:numId w:val="26"/>
+        </w:numPr>
+        <w:spacing w:line="240" w:lineRule="auto"/>
+        <w:contextualSpacing/>
+        <w:rPr>
+          <w:rFonts w:ascii="Times New Roman" w:eastAsia="Times New Roman" w:hAnsi="Times New Roman" w:cs="Times New Roman"/>
+          <w:sz w:val="24"/>
+          <w:szCs w:val="24"/>
+        </w:rPr>
+      </w:pPr>
+      <w:r>
+        <w:rPr>
+          <w:rFonts w:ascii="Times New Roman" w:eastAsia="Times New Roman" w:hAnsi="Times New Roman" w:cs="Times New Roman"/>
+          <w:sz w:val="24"/>
+          <w:szCs w:val="24"/>
+        </w:rPr>
+        <w:t>Develop functionality in C++, Java, and TypeScript to power Search Features</w:t>
+      </w:r>
+      <w:r>
+        <w:rPr>
+          <w:rFonts w:ascii="Times New Roman" w:eastAsia="Times New Roman" w:hAnsi="Times New Roman" w:cs="Times New Roman"/>
+          <w:sz w:val="24"/>
+          <w:szCs w:val="24"/>
+        </w:rPr>
+        <w:t>.</w:t>
+      </w:r>
+      <w:r>
+        <w:rPr>
+          <w:rFonts w:ascii="Times New Roman" w:eastAsia="Times New Roman" w:hAnsi="Times New Roman" w:cs="Times New Roman"/>
+          <w:sz w:val="24"/>
+          <w:szCs w:val="24"/>
+        </w:rPr>
+        <w:t xml:space="preserve"> </w:t>
+      </w:r>
+    </w:p>
+    <w:p>
+      <w:pPr>
+        <w:pStyle w:val="Normal1"/>
+        <w:numPr>
+          <w:ilvl w:val="1"/>
+          <w:numId w:val="26"/>
+        </w:numPr>
+        <w:spacing w:line="240" w:lineRule="auto"/>
+        <w:contextualSpacing/>
+        <w:rPr>
+          <w:rFonts w:ascii="Times New Roman" w:eastAsia="Times New Roman" w:hAnsi="Times New Roman" w:cs="Times New Roman"/>
+          <w:b/>
+          <w:sz w:val="24"/>
+          <w:szCs w:val="24"/>
+        </w:rPr>
+      </w:pPr>
+      <w:r>
+        <w:rPr>
+          <w:rFonts w:ascii="Times New Roman" w:eastAsia="Times New Roman" w:hAnsi="Times New Roman" w:cs="Times New Roman"/>
+          <w:bCs/>
+          <w:sz w:val="24"/>
+          <w:szCs w:val="24"/>
+        </w:rPr>
+        <w:t>Detect and fix Accessibility issues across all features in the Sustainability Vertical</w:t>
+      </w:r>
+    </w:p>
+    <w:p>
+      <w:pPr>
+        <w:pStyle w:val="Normal1"/>
+        <w:spacing w:line="240" w:lineRule="auto"/>
+        <w:contextualSpacing/>
+        <w:rPr>
+          <w:rFonts w:ascii="Times New Roman" w:eastAsia="Times New Roman" w:hAnsi="Times New Roman" w:cs="Times New Roman"/>
+          <w:bCs/>
+          <w:sz w:val="24"/>
+          <w:szCs w:val="24"/>
         </w:rPr>
       </w:pPr>
       <w:r>
@@ -703,8 +1076,20 @@
           <w:rFonts w:ascii="Times New Roman" w:eastAsia="Times New Roman" w:hAnsi="Times New Roman" w:cs="Times New Roman"/>
           <w:b/>
           <w:iCs/>
-        </w:rPr>
-        <w:tab/>
+          <w:sz w:val="32"/>
+          <w:szCs w:val="32"/>
+        </w:rPr>
+        <w:t xml:space="preserve"> </w:t>
+      </w:r>
+      <w:r>
+        <w:rPr>
+          <w:rFonts w:ascii="Times New Roman" w:eastAsia="Times New Roman" w:hAnsi="Times New Roman" w:cs="Times New Roman"/>
+          <w:bCs/>
+          <w:iCs/>
+          <w:sz w:val="24"/>
+          <w:szCs w:val="24"/>
+        </w:rPr>
+        <w:t>Greenbelt, MD</w:t>
       </w:r>
     </w:p>
     <w:p>
@@ -738,34 +1123,9 @@
           <w:sz w:val="28"/>
           <w:szCs w:val="28"/>
         </w:rPr>
-        <w:t>August 2021</w:t>
-      </w:r>
-      <w:r>
-        <w:rPr>
-          <w:rFonts w:ascii="Times New Roman" w:eastAsia="Times New Roman" w:hAnsi="Times New Roman" w:cs="Times New Roman"/>
-          <w:bCs/>
-          <w:iCs/>
-          <w:sz w:val="28"/>
-          <w:szCs w:val="28"/>
-        </w:rPr>
-        <w:t>)</w:t>
-      </w:r>
-      <w:r>
-        <w:rPr>
-          <w:rFonts w:ascii="Times New Roman" w:eastAsia="Times New Roman" w:hAnsi="Times New Roman" w:cs="Times New Roman"/>
-          <w:bCs/>
-          <w:iCs/>
-          <w:sz w:val="28"/>
-          <w:szCs w:val="28"/>
-        </w:rPr>
-        <w:t>,</w:t>
-      </w:r>
-    </w:p>
-    <w:p>
-      <w:pPr>
-        <w:pStyle w:val="Normal1"/>
-        <w:spacing w:line="240" w:lineRule="auto"/>
-        <w:contextualSpacing/>
+        <w:t>May</w:t>
+      </w:r>
+      <w:r>
         <w:rPr>
           <w:rFonts w:ascii="Times New Roman" w:eastAsia="Times New Roman" w:hAnsi="Times New Roman" w:cs="Times New Roman"/>
           <w:b/>
@@ -773,61 +1133,12 @@
           <w:sz w:val="28"/>
           <w:szCs w:val="28"/>
         </w:rPr>
-      </w:pPr>
-      <w:r>
-        <w:rPr>
-          <w:rFonts w:ascii="Times New Roman" w:eastAsia="Times New Roman" w:hAnsi="Times New Roman" w:cs="Times New Roman"/>
-          <w:b/>
-          <w:iCs/>
-          <w:sz w:val="28"/>
-          <w:szCs w:val="28"/>
-        </w:rPr>
-        <w:t>Junior Software Engineer</w:t>
-      </w:r>
-      <w:r>
-        <w:rPr>
-          <w:rFonts w:ascii="Times New Roman" w:eastAsia="Times New Roman" w:hAnsi="Times New Roman" w:cs="Times New Roman"/>
-          <w:b/>
-          <w:iCs/>
-          <w:sz w:val="28"/>
-          <w:szCs w:val="28"/>
-        </w:rPr>
-        <w:t xml:space="preserve"> (August 2021 </w:t>
-      </w:r>
-      <w:r>
-        <w:rPr>
-          <w:rFonts w:ascii="Times New Roman" w:eastAsia="Times New Roman" w:hAnsi="Times New Roman" w:cs="Times New Roman"/>
-          <w:b/>
-          <w:iCs/>
-          <w:sz w:val="28"/>
-          <w:szCs w:val="28"/>
-        </w:rPr>
-        <w:t>–</w:t>
-      </w:r>
-      <w:r>
-        <w:rPr>
-          <w:rFonts w:ascii="Times New Roman" w:eastAsia="Times New Roman" w:hAnsi="Times New Roman" w:cs="Times New Roman"/>
-          <w:b/>
-          <w:iCs/>
-          <w:sz w:val="28"/>
-          <w:szCs w:val="28"/>
-        </w:rPr>
-        <w:t xml:space="preserve"> </w:t>
-      </w:r>
-      <w:r>
-        <w:rPr>
-          <w:rFonts w:ascii="Times New Roman" w:eastAsia="Times New Roman" w:hAnsi="Times New Roman" w:cs="Times New Roman"/>
-          <w:b/>
-          <w:iCs/>
-          <w:sz w:val="28"/>
-          <w:szCs w:val="28"/>
-        </w:rPr>
-        <w:t>Present</w:t>
-      </w:r>
-      <w:r>
-        <w:rPr>
-          <w:rFonts w:ascii="Times New Roman" w:eastAsia="Times New Roman" w:hAnsi="Times New Roman" w:cs="Times New Roman"/>
-          <w:b/>
+        <w:t xml:space="preserve"> 2022</w:t>
+      </w:r>
+      <w:r>
+        <w:rPr>
+          <w:rFonts w:ascii="Times New Roman" w:eastAsia="Times New Roman" w:hAnsi="Times New Roman" w:cs="Times New Roman"/>
+          <w:bCs/>
           <w:iCs/>
           <w:sz w:val="28"/>
           <w:szCs w:val="28"/>
@@ -1294,415 +1605,6 @@
           <w:szCs w:val="24"/>
         </w:rPr>
         <w:t>Define database schema.</w:t>
-      </w:r>
-    </w:p>
-    <w:p>
-      <w:pPr>
-        <w:pStyle w:val="Normal1"/>
-        <w:spacing w:line="240" w:lineRule="auto"/>
-        <w:contextualSpacing/>
-        <w:rPr>
-          <w:rFonts w:ascii="Times New Roman" w:eastAsia="Times New Roman" w:hAnsi="Times New Roman" w:cs="Times New Roman"/>
-          <w:b/>
-        </w:rPr>
-      </w:pPr>
-      <w:r>
-        <w:rPr>
-          <w:rFonts w:ascii="Times New Roman" w:eastAsia="Times New Roman" w:hAnsi="Times New Roman" w:cs="Times New Roman"/>
-          <w:b/>
-        </w:rPr>
-        <w:t>_____________________________________________________________________________________</w:t>
-      </w:r>
-    </w:p>
-    <w:p>
-      <w:pPr>
-        <w:pStyle w:val="Normal1"/>
-        <w:spacing w:line="240" w:lineRule="auto"/>
-        <w:contextualSpacing/>
-        <w:rPr>
-          <w:rFonts w:ascii="Times New Roman" w:eastAsia="Times New Roman" w:hAnsi="Times New Roman" w:cs="Times New Roman"/>
-          <w:b/>
-        </w:rPr>
-      </w:pPr>
-      <w:r>
-        <w:rPr>
-          <w:rFonts w:ascii="Times New Roman" w:eastAsia="Times New Roman" w:hAnsi="Times New Roman" w:cs="Times New Roman"/>
-          <w:b/>
-          <w:sz w:val="36"/>
-          <w:szCs w:val="36"/>
-        </w:rPr>
-        <w:t>Northrop Grumman</w:t>
-      </w:r>
-      <w:r>
-        <w:rPr>
-          <w:rFonts w:ascii="Times New Roman" w:eastAsia="Times New Roman" w:hAnsi="Times New Roman" w:cs="Times New Roman"/>
-          <w:b/>
-        </w:rPr>
-        <w:tab/>
-      </w:r>
-      <w:r>
-        <w:rPr>
-          <w:rFonts w:ascii="Times New Roman" w:eastAsia="Times New Roman" w:hAnsi="Times New Roman" w:cs="Times New Roman"/>
-          <w:b/>
-        </w:rPr>
-        <w:tab/>
-      </w:r>
-    </w:p>
-    <w:p>
-      <w:pPr>
-        <w:pStyle w:val="Normal1"/>
-        <w:spacing w:line="240" w:lineRule="auto"/>
-        <w:contextualSpacing/>
-        <w:rPr>
-          <w:rFonts w:ascii="Times New Roman" w:eastAsia="Times New Roman" w:hAnsi="Times New Roman" w:cs="Times New Roman"/>
-          <w:b/>
-          <w:sz w:val="28"/>
-          <w:szCs w:val="28"/>
-        </w:rPr>
-      </w:pPr>
-      <w:r>
-        <w:rPr>
-          <w:rFonts w:ascii="Times New Roman" w:eastAsia="Times New Roman" w:hAnsi="Times New Roman" w:cs="Times New Roman"/>
-          <w:b/>
-          <w:sz w:val="28"/>
-          <w:szCs w:val="28"/>
-        </w:rPr>
-        <w:t>Technical Intern (</w:t>
-      </w:r>
-      <w:r>
-        <w:rPr>
-          <w:rFonts w:ascii="Times New Roman" w:eastAsia="Times New Roman" w:hAnsi="Times New Roman" w:cs="Times New Roman"/>
-          <w:b/>
-          <w:sz w:val="28"/>
-          <w:szCs w:val="28"/>
-        </w:rPr>
-        <w:t>Summer 2020</w:t>
-      </w:r>
-      <w:r>
-        <w:rPr>
-          <w:rFonts w:ascii="Times New Roman" w:eastAsia="Times New Roman" w:hAnsi="Times New Roman" w:cs="Times New Roman"/>
-          <w:b/>
-          <w:sz w:val="28"/>
-          <w:szCs w:val="28"/>
-        </w:rPr>
-        <w:t>)</w:t>
-      </w:r>
-    </w:p>
-    <w:p>
-      <w:pPr>
-        <w:pStyle w:val="Normal1"/>
-        <w:numPr>
-          <w:ilvl w:val="0"/>
-          <w:numId w:val="26"/>
-        </w:numPr>
-        <w:spacing w:line="240" w:lineRule="auto"/>
-        <w:contextualSpacing/>
-        <w:rPr>
-          <w:rFonts w:ascii="Times New Roman" w:eastAsia="Times New Roman" w:hAnsi="Times New Roman" w:cs="Times New Roman"/>
-          <w:b/>
-          <w:sz w:val="24"/>
-          <w:szCs w:val="24"/>
-        </w:rPr>
-      </w:pPr>
-      <w:r>
-        <w:rPr>
-          <w:rFonts w:ascii="Times New Roman" w:eastAsia="Times New Roman" w:hAnsi="Times New Roman" w:cs="Times New Roman"/>
-          <w:sz w:val="24"/>
-          <w:szCs w:val="24"/>
-        </w:rPr>
-        <w:t>W</w:t>
-      </w:r>
-      <w:r>
-        <w:rPr>
-          <w:rFonts w:ascii="Times New Roman" w:eastAsia="Times New Roman" w:hAnsi="Times New Roman" w:cs="Times New Roman"/>
-          <w:sz w:val="24"/>
-          <w:szCs w:val="24"/>
-        </w:rPr>
-        <w:t xml:space="preserve">orked with a project team on </w:t>
-      </w:r>
-      <w:r>
-        <w:rPr>
-          <w:rFonts w:ascii="Times New Roman" w:eastAsia="Times New Roman" w:hAnsi="Times New Roman" w:cs="Times New Roman"/>
-          <w:sz w:val="24"/>
-          <w:szCs w:val="24"/>
-        </w:rPr>
-        <w:t>adding new functionality to old scripts and</w:t>
-      </w:r>
-      <w:r>
-        <w:rPr>
-          <w:rFonts w:ascii="Times New Roman" w:eastAsia="Times New Roman" w:hAnsi="Times New Roman" w:cs="Times New Roman"/>
-          <w:sz w:val="24"/>
-          <w:szCs w:val="24"/>
-        </w:rPr>
-        <w:t xml:space="preserve"> helped</w:t>
-      </w:r>
-    </w:p>
-    <w:p>
-      <w:pPr>
-        <w:pStyle w:val="Normal1"/>
-        <w:spacing w:line="240" w:lineRule="auto"/>
-        <w:ind w:left="720"/>
-        <w:contextualSpacing/>
-        <w:rPr>
-          <w:rFonts w:ascii="Times New Roman" w:eastAsia="Times New Roman" w:hAnsi="Times New Roman" w:cs="Times New Roman"/>
-          <w:sz w:val="24"/>
-          <w:szCs w:val="24"/>
-        </w:rPr>
-      </w:pPr>
-      <w:r>
-        <w:rPr>
-          <w:rFonts w:ascii="Times New Roman" w:eastAsia="Times New Roman" w:hAnsi="Times New Roman" w:cs="Times New Roman"/>
-          <w:sz w:val="24"/>
-          <w:szCs w:val="24"/>
-        </w:rPr>
-        <w:t>d</w:t>
-      </w:r>
-      <w:r>
-        <w:rPr>
-          <w:rFonts w:ascii="Times New Roman" w:eastAsia="Times New Roman" w:hAnsi="Times New Roman" w:cs="Times New Roman"/>
-          <w:sz w:val="24"/>
-          <w:szCs w:val="24"/>
-        </w:rPr>
-        <w:t>evelop</w:t>
-      </w:r>
-      <w:r>
-        <w:rPr>
-          <w:rFonts w:ascii="Times New Roman" w:eastAsia="Times New Roman" w:hAnsi="Times New Roman" w:cs="Times New Roman"/>
-          <w:sz w:val="24"/>
-          <w:szCs w:val="24"/>
-        </w:rPr>
-        <w:t xml:space="preserve"> ASIC and FPGA designs</w:t>
-      </w:r>
-    </w:p>
-    <w:p>
-      <w:pPr>
-        <w:pStyle w:val="Normal1"/>
-        <w:numPr>
-          <w:ilvl w:val="0"/>
-          <w:numId w:val="26"/>
-        </w:numPr>
-        <w:spacing w:line="240" w:lineRule="auto"/>
-        <w:contextualSpacing/>
-        <w:rPr>
-          <w:rFonts w:ascii="Times New Roman" w:eastAsia="Times New Roman" w:hAnsi="Times New Roman" w:cs="Times New Roman"/>
-          <w:sz w:val="24"/>
-          <w:szCs w:val="24"/>
-        </w:rPr>
-      </w:pPr>
-      <w:r>
-        <w:rPr>
-          <w:rFonts w:ascii="Times New Roman" w:eastAsia="Times New Roman" w:hAnsi="Times New Roman" w:cs="Times New Roman"/>
-          <w:b/>
-          <w:bCs/>
-          <w:sz w:val="24"/>
-          <w:szCs w:val="24"/>
-        </w:rPr>
-        <w:t>Key Achievements:</w:t>
-      </w:r>
-    </w:p>
-    <w:p>
-      <w:pPr>
-        <w:pStyle w:val="Normal1"/>
-        <w:numPr>
-          <w:ilvl w:val="1"/>
-          <w:numId w:val="26"/>
-        </w:numPr>
-        <w:spacing w:line="240" w:lineRule="auto"/>
-        <w:contextualSpacing/>
-        <w:rPr>
-          <w:rFonts w:ascii="Times New Roman" w:eastAsia="Times New Roman" w:hAnsi="Times New Roman" w:cs="Times New Roman"/>
-          <w:sz w:val="24"/>
-          <w:szCs w:val="24"/>
-        </w:rPr>
-      </w:pPr>
-      <w:r>
-        <w:rPr>
-          <w:rFonts w:ascii="Times New Roman" w:eastAsia="Times New Roman" w:hAnsi="Times New Roman" w:cs="Times New Roman"/>
-          <w:sz w:val="24"/>
-          <w:szCs w:val="24"/>
-        </w:rPr>
-        <w:t>Made changed to</w:t>
-      </w:r>
-      <w:r>
-        <w:rPr>
-          <w:rFonts w:ascii="Times New Roman" w:eastAsia="Times New Roman" w:hAnsi="Times New Roman" w:cs="Times New Roman"/>
-          <w:sz w:val="24"/>
-          <w:szCs w:val="24"/>
-        </w:rPr>
-        <w:t xml:space="preserve"> old</w:t>
-      </w:r>
-      <w:r>
-        <w:rPr>
-          <w:rFonts w:ascii="Times New Roman" w:eastAsia="Times New Roman" w:hAnsi="Times New Roman" w:cs="Times New Roman"/>
-          <w:sz w:val="24"/>
-          <w:szCs w:val="24"/>
-        </w:rPr>
-        <w:t xml:space="preserve"> Python scripts t</w:t>
-      </w:r>
-      <w:r>
-        <w:rPr>
-          <w:rFonts w:ascii="Times New Roman" w:eastAsia="Times New Roman" w:hAnsi="Times New Roman" w:cs="Times New Roman"/>
-          <w:sz w:val="24"/>
-          <w:szCs w:val="24"/>
-        </w:rPr>
-        <w:t>o</w:t>
-      </w:r>
-      <w:r>
-        <w:rPr>
-          <w:rFonts w:ascii="Times New Roman" w:eastAsia="Times New Roman" w:hAnsi="Times New Roman" w:cs="Times New Roman"/>
-          <w:sz w:val="24"/>
-          <w:szCs w:val="24"/>
-        </w:rPr>
-        <w:t xml:space="preserve"> create</w:t>
-      </w:r>
-      <w:r>
-        <w:rPr>
-          <w:rFonts w:ascii="Times New Roman" w:eastAsia="Times New Roman" w:hAnsi="Times New Roman" w:cs="Times New Roman"/>
-          <w:sz w:val="24"/>
-          <w:szCs w:val="24"/>
-        </w:rPr>
-        <w:t xml:space="preserve"> </w:t>
-      </w:r>
-      <w:r>
-        <w:rPr>
-          <w:rFonts w:ascii="Times New Roman" w:eastAsia="Times New Roman" w:hAnsi="Times New Roman" w:cs="Times New Roman"/>
-          <w:sz w:val="24"/>
-          <w:szCs w:val="24"/>
-        </w:rPr>
-        <w:t>different formats</w:t>
-      </w:r>
-      <w:r>
-        <w:rPr>
-          <w:rFonts w:ascii="Times New Roman" w:eastAsia="Times New Roman" w:hAnsi="Times New Roman" w:cs="Times New Roman"/>
-          <w:sz w:val="24"/>
-          <w:szCs w:val="24"/>
-        </w:rPr>
-        <w:t xml:space="preserve"> of memory maps.</w:t>
-      </w:r>
-    </w:p>
-    <w:p>
-      <w:pPr>
-        <w:pStyle w:val="Normal1"/>
-        <w:numPr>
-          <w:ilvl w:val="1"/>
-          <w:numId w:val="26"/>
-        </w:numPr>
-        <w:spacing w:line="240" w:lineRule="auto"/>
-        <w:contextualSpacing/>
-        <w:rPr>
-          <w:rFonts w:ascii="Times New Roman" w:eastAsia="Times New Roman" w:hAnsi="Times New Roman" w:cs="Times New Roman"/>
-          <w:sz w:val="24"/>
-          <w:szCs w:val="24"/>
-        </w:rPr>
-      </w:pPr>
-      <w:r>
-        <w:rPr>
-          <w:rFonts w:ascii="Times New Roman" w:eastAsia="Times New Roman" w:hAnsi="Times New Roman" w:cs="Times New Roman"/>
-          <w:sz w:val="24"/>
-          <w:szCs w:val="24"/>
-        </w:rPr>
-        <w:t>Created Python scripts that reversed memory maps into human readable formats</w:t>
-      </w:r>
-      <w:r>
-        <w:rPr>
-          <w:rFonts w:ascii="Times New Roman" w:eastAsia="Times New Roman" w:hAnsi="Times New Roman" w:cs="Times New Roman"/>
-          <w:sz w:val="24"/>
-          <w:szCs w:val="24"/>
-        </w:rPr>
-        <w:t>.</w:t>
-      </w:r>
-    </w:p>
-    <w:p>
-      <w:pPr>
-        <w:pStyle w:val="Normal1"/>
-        <w:numPr>
-          <w:ilvl w:val="0"/>
-          <w:numId w:val="26"/>
-        </w:numPr>
-        <w:spacing w:line="240" w:lineRule="auto"/>
-        <w:contextualSpacing/>
-        <w:rPr>
-          <w:rFonts w:ascii="Times New Roman" w:eastAsia="Times New Roman" w:hAnsi="Times New Roman" w:cs="Times New Roman"/>
-          <w:bCs/>
-          <w:iCs/>
-          <w:sz w:val="24"/>
-          <w:szCs w:val="24"/>
-        </w:rPr>
-      </w:pPr>
-      <w:r>
-        <w:rPr>
-          <w:rFonts w:ascii="Times New Roman" w:eastAsia="Times New Roman" w:hAnsi="Times New Roman" w:cs="Times New Roman"/>
-          <w:b/>
-          <w:iCs/>
-          <w:sz w:val="24"/>
-          <w:szCs w:val="24"/>
-        </w:rPr>
-        <w:t>Responsibilities:</w:t>
-      </w:r>
-    </w:p>
-    <w:p>
-      <w:pPr>
-        <w:pStyle w:val="Normal1"/>
-        <w:numPr>
-          <w:ilvl w:val="1"/>
-          <w:numId w:val="26"/>
-        </w:numPr>
-        <w:spacing w:line="240" w:lineRule="auto"/>
-        <w:contextualSpacing/>
-        <w:rPr>
-          <w:rFonts w:ascii="Times New Roman" w:eastAsia="Times New Roman" w:hAnsi="Times New Roman" w:cs="Times New Roman"/>
-          <w:sz w:val="24"/>
-          <w:szCs w:val="24"/>
-        </w:rPr>
-      </w:pPr>
-      <w:r>
-        <w:rPr>
-          <w:rFonts w:ascii="Times New Roman" w:eastAsia="Times New Roman" w:hAnsi="Times New Roman" w:cs="Times New Roman"/>
-          <w:sz w:val="24"/>
-          <w:szCs w:val="24"/>
-        </w:rPr>
-        <w:t>Implement Verilog code to test eFPGA run times and design efficiency</w:t>
-      </w:r>
-      <w:r>
-        <w:rPr>
-          <w:rFonts w:ascii="Times New Roman" w:eastAsia="Times New Roman" w:hAnsi="Times New Roman" w:cs="Times New Roman"/>
-          <w:sz w:val="24"/>
-          <w:szCs w:val="24"/>
-        </w:rPr>
-        <w:t>.</w:t>
-      </w:r>
-      <w:r>
-        <w:rPr>
-          <w:rFonts w:ascii="Times New Roman" w:eastAsia="Times New Roman" w:hAnsi="Times New Roman" w:cs="Times New Roman"/>
-          <w:sz w:val="24"/>
-          <w:szCs w:val="24"/>
-        </w:rPr>
-        <w:t xml:space="preserve"> </w:t>
-      </w:r>
-    </w:p>
-    <w:p>
-      <w:pPr>
-        <w:pStyle w:val="Normal1"/>
-        <w:numPr>
-          <w:ilvl w:val="1"/>
-          <w:numId w:val="26"/>
-        </w:numPr>
-        <w:spacing w:line="240" w:lineRule="auto"/>
-        <w:contextualSpacing/>
-        <w:rPr>
-          <w:rFonts w:ascii="Times New Roman" w:eastAsia="Times New Roman" w:hAnsi="Times New Roman" w:cs="Times New Roman"/>
-          <w:b/>
-          <w:sz w:val="24"/>
-          <w:szCs w:val="24"/>
-        </w:rPr>
-      </w:pPr>
-      <w:r>
-        <w:rPr>
-          <w:rFonts w:ascii="Times New Roman" w:eastAsia="Times New Roman" w:hAnsi="Times New Roman" w:cs="Times New Roman"/>
-          <w:sz w:val="24"/>
-          <w:szCs w:val="24"/>
-        </w:rPr>
-        <w:t>Edit and write Python scripts</w:t>
       </w:r>
     </w:p>
     <w:p>
@@ -1915,7 +1817,7 @@
 </file>
 
 <file path=word/endnotes.xml><?xml version="1.0" encoding="utf-8"?>
-<w:endnotes xmlns:wpc="http://schemas.microsoft.com/office/word/2010/wordprocessingCanvas" xmlns:cx="http://schemas.microsoft.com/office/drawing/2014/chartex" xmlns:cx1="http://schemas.microsoft.com/office/drawing/2015/9/8/chartex" xmlns:cx2="http://schemas.microsoft.com/office/drawing/2015/10/21/chartex" xmlns:cx3="http://schemas.microsoft.com/office/drawing/2016/5/9/chartex" xmlns:cx4="http://schemas.microsoft.com/office/drawing/2016/5/10/chartex" xmlns:cx5="http://schemas.microsoft.com/office/drawing/2016/5/11/chartex" xmlns:cx6="http://schemas.microsoft.com/office/drawing/2016/5/12/chartex" xmlns:cx7="http://schemas.microsoft.com/office/drawing/2016/5/13/chartex" xmlns:cx8="http://schemas.microsoft.com/office/drawing/2016/5/14/chartex" xmlns:mc="http://schemas.openxmlformats.org/markup-compatibility/2006" xmlns:aink="http://schemas.microsoft.com/office/drawing/2016/ink" xmlns:am3d="http://schemas.microsoft.com/office/drawing/2017/model3d" xmlns:o="urn:schemas-microsoft-com:office:office" xmlns:r="http://schemas.openxmlformats.org/officeDocument/2006/relationships" xmlns:m="http://schemas.openxmlformats.org/officeDocument/2006/math" xmlns:v="urn:schemas-microsoft-com:vml" xmlns:wp14="http://schemas.microsoft.com/office/word/2010/wordprocessingDrawing" xmlns:wp="http://schemas.openxmlformats.org/drawingml/2006/wordprocessingDrawing" xmlns:w10="urn:schemas-microsoft-com:office:word" xmlns:w="http://schemas.openxmlformats.org/wordprocessingml/2006/main" xmlns:w14="http://schemas.microsoft.com/office/word/2010/wordml" xmlns:w15="http://schemas.microsoft.com/office/word/2012/wordml" xmlns:w16cex="http://schemas.microsoft.com/office/word/2018/wordml/cex" xmlns:w16cid="http://schemas.microsoft.com/office/word/2016/wordml/cid" xmlns:w16="http://schemas.microsoft.com/office/word/2018/wordml" xmlns:w16sdtdh="http://schemas.microsoft.com/office/word/2020/wordml/sdtdatahash" xmlns:w16se="http://schemas.microsoft.com/office/word/2015/wordml/symex" xmlns:wpg="http://schemas.microsoft.com/office/word/2010/wordprocessingGroup" xmlns:wpi="http://schemas.microsoft.com/office/word/2010/wordprocessingInk" xmlns:wne="http://schemas.microsoft.com/office/word/2006/wordml" xmlns:wps="http://schemas.microsoft.com/office/word/2010/wordprocessingShape" mc:Ignorable="w14 w15 w16se w16cid w16 w16cex w16sdtdh wp14">
+<w:endnotes xmlns:wpc="http://schemas.microsoft.com/office/word/2010/wordprocessingCanvas" xmlns:cx="http://schemas.microsoft.com/office/drawing/2014/chartex" xmlns:cx1="http://schemas.microsoft.com/office/drawing/2015/9/8/chartex" xmlns:cx2="http://schemas.microsoft.com/office/drawing/2015/10/21/chartex" xmlns:cx3="http://schemas.microsoft.com/office/drawing/2016/5/9/chartex" xmlns:cx4="http://schemas.microsoft.com/office/drawing/2016/5/10/chartex" xmlns:cx5="http://schemas.microsoft.com/office/drawing/2016/5/11/chartex" xmlns:cx6="http://schemas.microsoft.com/office/drawing/2016/5/12/chartex" xmlns:cx7="http://schemas.microsoft.com/office/drawing/2016/5/13/chartex" xmlns:cx8="http://schemas.microsoft.com/office/drawing/2016/5/14/chartex" xmlns:mc="http://schemas.openxmlformats.org/markup-compatibility/2006" xmlns:aink="http://schemas.microsoft.com/office/drawing/2016/ink" xmlns:am3d="http://schemas.microsoft.com/office/drawing/2017/model3d" xmlns:o="urn:schemas-microsoft-com:office:office" xmlns:oel="http://schemas.microsoft.com/office/2019/extlst" xmlns:r="http://schemas.openxmlformats.org/officeDocument/2006/relationships" xmlns:m="http://schemas.openxmlformats.org/officeDocument/2006/math" xmlns:v="urn:schemas-microsoft-com:vml" xmlns:wp14="http://schemas.microsoft.com/office/word/2010/wordprocessingDrawing" xmlns:wp="http://schemas.openxmlformats.org/drawingml/2006/wordprocessingDrawing" xmlns:w10="urn:schemas-microsoft-com:office:word" xmlns:w="http://schemas.openxmlformats.org/wordprocessingml/2006/main" xmlns:w14="http://schemas.microsoft.com/office/word/2010/wordml" xmlns:w15="http://schemas.microsoft.com/office/word/2012/wordml" xmlns:w16cex="http://schemas.microsoft.com/office/word/2018/wordml/cex" xmlns:w16cid="http://schemas.microsoft.com/office/word/2016/wordml/cid" xmlns:w16="http://schemas.microsoft.com/office/word/2018/wordml" xmlns:w16sdtdh="http://schemas.microsoft.com/office/word/2020/wordml/sdtdatahash" xmlns:w16se="http://schemas.microsoft.com/office/word/2015/wordml/symex" xmlns:wpg="http://schemas.microsoft.com/office/word/2010/wordprocessingGroup" xmlns:wpi="http://schemas.microsoft.com/office/word/2010/wordprocessingInk" xmlns:wne="http://schemas.microsoft.com/office/word/2006/wordml" xmlns:wps="http://schemas.microsoft.com/office/word/2010/wordprocessingShape" mc:Ignorable="w14 w15 w16se w16cid w16 w16cex w16sdtdh wp14">
   <w:endnote w:type="separator" w:id="-1">
     <w:p>
       <w:pPr>
@@ -1940,7 +1842,7 @@
 </file>
 
 <file path=word/footer1.xml><?xml version="1.0" encoding="utf-8"?>
-<w:ftr xmlns:wpc="http://schemas.microsoft.com/office/word/2010/wordprocessingCanvas" xmlns:cx="http://schemas.microsoft.com/office/drawing/2014/chartex" xmlns:cx1="http://schemas.microsoft.com/office/drawing/2015/9/8/chartex" xmlns:cx2="http://schemas.microsoft.com/office/drawing/2015/10/21/chartex" xmlns:cx3="http://schemas.microsoft.com/office/drawing/2016/5/9/chartex" xmlns:cx4="http://schemas.microsoft.com/office/drawing/2016/5/10/chartex" xmlns:cx5="http://schemas.microsoft.com/office/drawing/2016/5/11/chartex" xmlns:cx6="http://schemas.microsoft.com/office/drawing/2016/5/12/chartex" xmlns:cx7="http://schemas.microsoft.com/office/drawing/2016/5/13/chartex" xmlns:cx8="http://schemas.microsoft.com/office/drawing/2016/5/14/chartex" xmlns:mc="http://schemas.openxmlformats.org/markup-compatibility/2006" xmlns:aink="http://schemas.microsoft.com/office/drawing/2016/ink" xmlns:am3d="http://schemas.microsoft.com/office/drawing/2017/model3d" xmlns:o="urn:schemas-microsoft-com:office:office" xmlns:r="http://schemas.openxmlformats.org/officeDocument/2006/relationships" xmlns:m="http://schemas.openxmlformats.org/officeDocument/2006/math" xmlns:v="urn:schemas-microsoft-com:vml" xmlns:wp14="http://schemas.microsoft.com/office/word/2010/wordprocessingDrawing" xmlns:wp="http://schemas.openxmlformats.org/drawingml/2006/wordprocessingDrawing" xmlns:w10="urn:schemas-microsoft-com:office:word" xmlns:w="http://schemas.openxmlformats.org/wordprocessingml/2006/main" xmlns:w14="http://schemas.microsoft.com/office/word/2010/wordml" xmlns:w15="http://schemas.microsoft.com/office/word/2012/wordml" xmlns:w16cex="http://schemas.microsoft.com/office/word/2018/wordml/cex" xmlns:w16cid="http://schemas.microsoft.com/office/word/2016/wordml/cid" xmlns:w16="http://schemas.microsoft.com/office/word/2018/wordml" xmlns:w16sdtdh="http://schemas.microsoft.com/office/word/2020/wordml/sdtdatahash" xmlns:w16se="http://schemas.microsoft.com/office/word/2015/wordml/symex" xmlns:wpg="http://schemas.microsoft.com/office/word/2010/wordprocessingGroup" xmlns:wpi="http://schemas.microsoft.com/office/word/2010/wordprocessingInk" xmlns:wne="http://schemas.microsoft.com/office/word/2006/wordml" xmlns:wps="http://schemas.microsoft.com/office/word/2010/wordprocessingShape" mc:Ignorable="w14 w15 w16se w16cid w16 w16cex w16sdtdh wp14">
+<w:ftr xmlns:wpc="http://schemas.microsoft.com/office/word/2010/wordprocessingCanvas" xmlns:cx="http://schemas.microsoft.com/office/drawing/2014/chartex" xmlns:cx1="http://schemas.microsoft.com/office/drawing/2015/9/8/chartex" xmlns:cx2="http://schemas.microsoft.com/office/drawing/2015/10/21/chartex" xmlns:cx3="http://schemas.microsoft.com/office/drawing/2016/5/9/chartex" xmlns:cx4="http://schemas.microsoft.com/office/drawing/2016/5/10/chartex" xmlns:cx5="http://schemas.microsoft.com/office/drawing/2016/5/11/chartex" xmlns:cx6="http://schemas.microsoft.com/office/drawing/2016/5/12/chartex" xmlns:cx7="http://schemas.microsoft.com/office/drawing/2016/5/13/chartex" xmlns:cx8="http://schemas.microsoft.com/office/drawing/2016/5/14/chartex" xmlns:mc="http://schemas.openxmlformats.org/markup-compatibility/2006" xmlns:aink="http://schemas.microsoft.com/office/drawing/2016/ink" xmlns:am3d="http://schemas.microsoft.com/office/drawing/2017/model3d" xmlns:o="urn:schemas-microsoft-com:office:office" xmlns:oel="http://schemas.microsoft.com/office/2019/extlst" xmlns:r="http://schemas.openxmlformats.org/officeDocument/2006/relationships" xmlns:m="http://schemas.openxmlformats.org/officeDocument/2006/math" xmlns:v="urn:schemas-microsoft-com:vml" xmlns:wp14="http://schemas.microsoft.com/office/word/2010/wordprocessingDrawing" xmlns:wp="http://schemas.openxmlformats.org/drawingml/2006/wordprocessingDrawing" xmlns:w10="urn:schemas-microsoft-com:office:word" xmlns:w="http://schemas.openxmlformats.org/wordprocessingml/2006/main" xmlns:w14="http://schemas.microsoft.com/office/word/2010/wordml" xmlns:w15="http://schemas.microsoft.com/office/word/2012/wordml" xmlns:w16cex="http://schemas.microsoft.com/office/word/2018/wordml/cex" xmlns:w16cid="http://schemas.microsoft.com/office/word/2016/wordml/cid" xmlns:w16="http://schemas.microsoft.com/office/word/2018/wordml" xmlns:w16sdtdh="http://schemas.microsoft.com/office/word/2020/wordml/sdtdatahash" xmlns:w16se="http://schemas.microsoft.com/office/word/2015/wordml/symex" xmlns:wpg="http://schemas.microsoft.com/office/word/2010/wordprocessingGroup" xmlns:wpi="http://schemas.microsoft.com/office/word/2010/wordprocessingInk" xmlns:wne="http://schemas.microsoft.com/office/word/2006/wordml" xmlns:wps="http://schemas.microsoft.com/office/word/2010/wordprocessingShape" mc:Ignorable="w14 w15 w16se w16cid w16 w16cex w16sdtdh wp14">
   <w:p>
     <w:pPr>
       <w:pStyle w:val="Footer"/>
@@ -1950,7 +1852,7 @@
 </file>
 
 <file path=word/footer2.xml><?xml version="1.0" encoding="utf-8"?>
-<w:ftr xmlns:wpc="http://schemas.microsoft.com/office/word/2010/wordprocessingCanvas" xmlns:cx="http://schemas.microsoft.com/office/drawing/2014/chartex" xmlns:cx1="http://schemas.microsoft.com/office/drawing/2015/9/8/chartex" xmlns:cx2="http://schemas.microsoft.com/office/drawing/2015/10/21/chartex" xmlns:cx3="http://schemas.microsoft.com/office/drawing/2016/5/9/chartex" xmlns:cx4="http://schemas.microsoft.com/office/drawing/2016/5/10/chartex" xmlns:cx5="http://schemas.microsoft.com/office/drawing/2016/5/11/chartex" xmlns:cx6="http://schemas.microsoft.com/office/drawing/2016/5/12/chartex" xmlns:cx7="http://schemas.microsoft.com/office/drawing/2016/5/13/chartex" xmlns:cx8="http://schemas.microsoft.com/office/drawing/2016/5/14/chartex" xmlns:mc="http://schemas.openxmlformats.org/markup-compatibility/2006" xmlns:aink="http://schemas.microsoft.com/office/drawing/2016/ink" xmlns:am3d="http://schemas.microsoft.com/office/drawing/2017/model3d" xmlns:o="urn:schemas-microsoft-com:office:office" xmlns:r="http://schemas.openxmlformats.org/officeDocument/2006/relationships" xmlns:m="http://schemas.openxmlformats.org/officeDocument/2006/math" xmlns:v="urn:schemas-microsoft-com:vml" xmlns:wp14="http://schemas.microsoft.com/office/word/2010/wordprocessingDrawing" xmlns:wp="http://schemas.openxmlformats.org/drawingml/2006/wordprocessingDrawing" xmlns:w10="urn:schemas-microsoft-com:office:word" xmlns:w="http://schemas.openxmlformats.org/wordprocessingml/2006/main" xmlns:w14="http://schemas.microsoft.com/office/word/2010/wordml" xmlns:w15="http://schemas.microsoft.com/office/word/2012/wordml" xmlns:w16cex="http://schemas.microsoft.com/office/word/2018/wordml/cex" xmlns:w16cid="http://schemas.microsoft.com/office/word/2016/wordml/cid" xmlns:w16="http://schemas.microsoft.com/office/word/2018/wordml" xmlns:w16sdtdh="http://schemas.microsoft.com/office/word/2020/wordml/sdtdatahash" xmlns:w16se="http://schemas.microsoft.com/office/word/2015/wordml/symex" xmlns:wpg="http://schemas.microsoft.com/office/word/2010/wordprocessingGroup" xmlns:wpi="http://schemas.microsoft.com/office/word/2010/wordprocessingInk" xmlns:wne="http://schemas.microsoft.com/office/word/2006/wordml" xmlns:wps="http://schemas.microsoft.com/office/word/2010/wordprocessingShape" mc:Ignorable="w14 w15 w16se w16cid w16 w16cex w16sdtdh wp14">
+<w:ftr xmlns:wpc="http://schemas.microsoft.com/office/word/2010/wordprocessingCanvas" xmlns:cx="http://schemas.microsoft.com/office/drawing/2014/chartex" xmlns:cx1="http://schemas.microsoft.com/office/drawing/2015/9/8/chartex" xmlns:cx2="http://schemas.microsoft.com/office/drawing/2015/10/21/chartex" xmlns:cx3="http://schemas.microsoft.com/office/drawing/2016/5/9/chartex" xmlns:cx4="http://schemas.microsoft.com/office/drawing/2016/5/10/chartex" xmlns:cx5="http://schemas.microsoft.com/office/drawing/2016/5/11/chartex" xmlns:cx6="http://schemas.microsoft.com/office/drawing/2016/5/12/chartex" xmlns:cx7="http://schemas.microsoft.com/office/drawing/2016/5/13/chartex" xmlns:cx8="http://schemas.microsoft.com/office/drawing/2016/5/14/chartex" xmlns:mc="http://schemas.openxmlformats.org/markup-compatibility/2006" xmlns:aink="http://schemas.microsoft.com/office/drawing/2016/ink" xmlns:am3d="http://schemas.microsoft.com/office/drawing/2017/model3d" xmlns:o="urn:schemas-microsoft-com:office:office" xmlns:oel="http://schemas.microsoft.com/office/2019/extlst" xmlns:r="http://schemas.openxmlformats.org/officeDocument/2006/relationships" xmlns:m="http://schemas.openxmlformats.org/officeDocument/2006/math" xmlns:v="urn:schemas-microsoft-com:vml" xmlns:wp14="http://schemas.microsoft.com/office/word/2010/wordprocessingDrawing" xmlns:wp="http://schemas.openxmlformats.org/drawingml/2006/wordprocessingDrawing" xmlns:w10="urn:schemas-microsoft-com:office:word" xmlns:w="http://schemas.openxmlformats.org/wordprocessingml/2006/main" xmlns:w14="http://schemas.microsoft.com/office/word/2010/wordml" xmlns:w15="http://schemas.microsoft.com/office/word/2012/wordml" xmlns:w16cex="http://schemas.microsoft.com/office/word/2018/wordml/cex" xmlns:w16cid="http://schemas.microsoft.com/office/word/2016/wordml/cid" xmlns:w16="http://schemas.microsoft.com/office/word/2018/wordml" xmlns:w16sdtdh="http://schemas.microsoft.com/office/word/2020/wordml/sdtdatahash" xmlns:w16se="http://schemas.microsoft.com/office/word/2015/wordml/symex" xmlns:wpg="http://schemas.microsoft.com/office/word/2010/wordprocessingGroup" xmlns:wpi="http://schemas.microsoft.com/office/word/2010/wordprocessingInk" xmlns:wne="http://schemas.microsoft.com/office/word/2006/wordml" xmlns:wps="http://schemas.microsoft.com/office/word/2010/wordprocessingShape" mc:Ignorable="w14 w15 w16se w16cid w16 w16cex w16sdtdh wp14">
   <w:p>
     <w:pPr>
       <w:pStyle w:val="Footer"/>
@@ -1960,7 +1862,7 @@
 </file>
 
 <file path=word/footer3.xml><?xml version="1.0" encoding="utf-8"?>
-<w:ftr xmlns:wpc="http://schemas.microsoft.com/office/word/2010/wordprocessingCanvas" xmlns:cx="http://schemas.microsoft.com/office/drawing/2014/chartex" xmlns:cx1="http://schemas.microsoft.com/office/drawing/2015/9/8/chartex" xmlns:cx2="http://schemas.microsoft.com/office/drawing/2015/10/21/chartex" xmlns:cx3="http://schemas.microsoft.com/office/drawing/2016/5/9/chartex" xmlns:cx4="http://schemas.microsoft.com/office/drawing/2016/5/10/chartex" xmlns:cx5="http://schemas.microsoft.com/office/drawing/2016/5/11/chartex" xmlns:cx6="http://schemas.microsoft.com/office/drawing/2016/5/12/chartex" xmlns:cx7="http://schemas.microsoft.com/office/drawing/2016/5/13/chartex" xmlns:cx8="http://schemas.microsoft.com/office/drawing/2016/5/14/chartex" xmlns:mc="http://schemas.openxmlformats.org/markup-compatibility/2006" xmlns:aink="http://schemas.microsoft.com/office/drawing/2016/ink" xmlns:am3d="http://schemas.microsoft.com/office/drawing/2017/model3d" xmlns:o="urn:schemas-microsoft-com:office:office" xmlns:r="http://schemas.openxmlformats.org/officeDocument/2006/relationships" xmlns:m="http://schemas.openxmlformats.org/officeDocument/2006/math" xmlns:v="urn:schemas-microsoft-com:vml" xmlns:wp14="http://schemas.microsoft.com/office/word/2010/wordprocessingDrawing" xmlns:wp="http://schemas.openxmlformats.org/drawingml/2006/wordprocessingDrawing" xmlns:w10="urn:schemas-microsoft-com:office:word" xmlns:w="http://schemas.openxmlformats.org/wordprocessingml/2006/main" xmlns:w14="http://schemas.microsoft.com/office/word/2010/wordml" xmlns:w15="http://schemas.microsoft.com/office/word/2012/wordml" xmlns:w16cex="http://schemas.microsoft.com/office/word/2018/wordml/cex" xmlns:w16cid="http://schemas.microsoft.com/office/word/2016/wordml/cid" xmlns:w16="http://schemas.microsoft.com/office/word/2018/wordml" xmlns:w16sdtdh="http://schemas.microsoft.com/office/word/2020/wordml/sdtdatahash" xmlns:w16se="http://schemas.microsoft.com/office/word/2015/wordml/symex" xmlns:wpg="http://schemas.microsoft.com/office/word/2010/wordprocessingGroup" xmlns:wpi="http://schemas.microsoft.com/office/word/2010/wordprocessingInk" xmlns:wne="http://schemas.microsoft.com/office/word/2006/wordml" xmlns:wps="http://schemas.microsoft.com/office/word/2010/wordprocessingShape" mc:Ignorable="w14 w15 w16se w16cid w16 w16cex w16sdtdh wp14">
+<w:ftr xmlns:wpc="http://schemas.microsoft.com/office/word/2010/wordprocessingCanvas" xmlns:cx="http://schemas.microsoft.com/office/drawing/2014/chartex" xmlns:cx1="http://schemas.microsoft.com/office/drawing/2015/9/8/chartex" xmlns:cx2="http://schemas.microsoft.com/office/drawing/2015/10/21/chartex" xmlns:cx3="http://schemas.microsoft.com/office/drawing/2016/5/9/chartex" xmlns:cx4="http://schemas.microsoft.com/office/drawing/2016/5/10/chartex" xmlns:cx5="http://schemas.microsoft.com/office/drawing/2016/5/11/chartex" xmlns:cx6="http://schemas.microsoft.com/office/drawing/2016/5/12/chartex" xmlns:cx7="http://schemas.microsoft.com/office/drawing/2016/5/13/chartex" xmlns:cx8="http://schemas.microsoft.com/office/drawing/2016/5/14/chartex" xmlns:mc="http://schemas.openxmlformats.org/markup-compatibility/2006" xmlns:aink="http://schemas.microsoft.com/office/drawing/2016/ink" xmlns:am3d="http://schemas.microsoft.com/office/drawing/2017/model3d" xmlns:o="urn:schemas-microsoft-com:office:office" xmlns:oel="http://schemas.microsoft.com/office/2019/extlst" xmlns:r="http://schemas.openxmlformats.org/officeDocument/2006/relationships" xmlns:m="http://schemas.openxmlformats.org/officeDocument/2006/math" xmlns:v="urn:schemas-microsoft-com:vml" xmlns:wp14="http://schemas.microsoft.com/office/word/2010/wordprocessingDrawing" xmlns:wp="http://schemas.openxmlformats.org/drawingml/2006/wordprocessingDrawing" xmlns:w10="urn:schemas-microsoft-com:office:word" xmlns:w="http://schemas.openxmlformats.org/wordprocessingml/2006/main" xmlns:w14="http://schemas.microsoft.com/office/word/2010/wordml" xmlns:w15="http://schemas.microsoft.com/office/word/2012/wordml" xmlns:w16cex="http://schemas.microsoft.com/office/word/2018/wordml/cex" xmlns:w16cid="http://schemas.microsoft.com/office/word/2016/wordml/cid" xmlns:w16="http://schemas.microsoft.com/office/word/2018/wordml" xmlns:w16sdtdh="http://schemas.microsoft.com/office/word/2020/wordml/sdtdatahash" xmlns:w16se="http://schemas.microsoft.com/office/word/2015/wordml/symex" xmlns:wpg="http://schemas.microsoft.com/office/word/2010/wordprocessingGroup" xmlns:wpi="http://schemas.microsoft.com/office/word/2010/wordprocessingInk" xmlns:wne="http://schemas.microsoft.com/office/word/2006/wordml" xmlns:wps="http://schemas.microsoft.com/office/word/2010/wordprocessingShape" mc:Ignorable="w14 w15 w16se w16cid w16 w16cex w16sdtdh wp14">
   <w:p>
     <w:pPr>
       <w:pStyle w:val="Footer"/>
@@ -1970,7 +1872,7 @@
 </file>
 
 <file path=word/footnotes.xml><?xml version="1.0" encoding="utf-8"?>
-<w:footnotes xmlns:wpc="http://schemas.microsoft.com/office/word/2010/wordprocessingCanvas" xmlns:cx="http://schemas.microsoft.com/office/drawing/2014/chartex" xmlns:cx1="http://schemas.microsoft.com/office/drawing/2015/9/8/chartex" xmlns:cx2="http://schemas.microsoft.com/office/drawing/2015/10/21/chartex" xmlns:cx3="http://schemas.microsoft.com/office/drawing/2016/5/9/chartex" xmlns:cx4="http://schemas.microsoft.com/office/drawing/2016/5/10/chartex" xmlns:cx5="http://schemas.microsoft.com/office/drawing/2016/5/11/chartex" xmlns:cx6="http://schemas.microsoft.com/office/drawing/2016/5/12/chartex" xmlns:cx7="http://schemas.microsoft.com/office/drawing/2016/5/13/chartex" xmlns:cx8="http://schemas.microsoft.com/office/drawing/2016/5/14/chartex" xmlns:mc="http://schemas.openxmlformats.org/markup-compatibility/2006" xmlns:aink="http://schemas.microsoft.com/office/drawing/2016/ink" xmlns:am3d="http://schemas.microsoft.com/office/drawing/2017/model3d" xmlns:o="urn:schemas-microsoft-com:office:office" xmlns:r="http://schemas.openxmlformats.org/officeDocument/2006/relationships" xmlns:m="http://schemas.openxmlformats.org/officeDocument/2006/math" xmlns:v="urn:schemas-microsoft-com:vml" xmlns:wp14="http://schemas.microsoft.com/office/word/2010/wordprocessingDrawing" xmlns:wp="http://schemas.openxmlformats.org/drawingml/2006/wordprocessingDrawing" xmlns:w10="urn:schemas-microsoft-com:office:word" xmlns:w="http://schemas.openxmlformats.org/wordprocessingml/2006/main" xmlns:w14="http://schemas.microsoft.com/office/word/2010/wordml" xmlns:w15="http://schemas.microsoft.com/office/word/2012/wordml" xmlns:w16cex="http://schemas.microsoft.com/office/word/2018/wordml/cex" xmlns:w16cid="http://schemas.microsoft.com/office/word/2016/wordml/cid" xmlns:w16="http://schemas.microsoft.com/office/word/2018/wordml" xmlns:w16sdtdh="http://schemas.microsoft.com/office/word/2020/wordml/sdtdatahash" xmlns:w16se="http://schemas.microsoft.com/office/word/2015/wordml/symex" xmlns:wpg="http://schemas.microsoft.com/office/word/2010/wordprocessingGroup" xmlns:wpi="http://schemas.microsoft.com/office/word/2010/wordprocessingInk" xmlns:wne="http://schemas.microsoft.com/office/word/2006/wordml" xmlns:wps="http://schemas.microsoft.com/office/word/2010/wordprocessingShape" mc:Ignorable="w14 w15 w16se w16cid w16 w16cex w16sdtdh wp14">
+<w:footnotes xmlns:wpc="http://schemas.microsoft.com/office/word/2010/wordprocessingCanvas" xmlns:cx="http://schemas.microsoft.com/office/drawing/2014/chartex" xmlns:cx1="http://schemas.microsoft.com/office/drawing/2015/9/8/chartex" xmlns:cx2="http://schemas.microsoft.com/office/drawing/2015/10/21/chartex" xmlns:cx3="http://schemas.microsoft.com/office/drawing/2016/5/9/chartex" xmlns:cx4="http://schemas.microsoft.com/office/drawing/2016/5/10/chartex" xmlns:cx5="http://schemas.microsoft.com/office/drawing/2016/5/11/chartex" xmlns:cx6="http://schemas.microsoft.com/office/drawing/2016/5/12/chartex" xmlns:cx7="http://schemas.microsoft.com/office/drawing/2016/5/13/chartex" xmlns:cx8="http://schemas.microsoft.com/office/drawing/2016/5/14/chartex" xmlns:mc="http://schemas.openxmlformats.org/markup-compatibility/2006" xmlns:aink="http://schemas.microsoft.com/office/drawing/2016/ink" xmlns:am3d="http://schemas.microsoft.com/office/drawing/2017/model3d" xmlns:o="urn:schemas-microsoft-com:office:office" xmlns:oel="http://schemas.microsoft.com/office/2019/extlst" xmlns:r="http://schemas.openxmlformats.org/officeDocument/2006/relationships" xmlns:m="http://schemas.openxmlformats.org/officeDocument/2006/math" xmlns:v="urn:schemas-microsoft-com:vml" xmlns:wp14="http://schemas.microsoft.com/office/word/2010/wordprocessingDrawing" xmlns:wp="http://schemas.openxmlformats.org/drawingml/2006/wordprocessingDrawing" xmlns:w10="urn:schemas-microsoft-com:office:word" xmlns:w="http://schemas.openxmlformats.org/wordprocessingml/2006/main" xmlns:w14="http://schemas.microsoft.com/office/word/2010/wordml" xmlns:w15="http://schemas.microsoft.com/office/word/2012/wordml" xmlns:w16cex="http://schemas.microsoft.com/office/word/2018/wordml/cex" xmlns:w16cid="http://schemas.microsoft.com/office/word/2016/wordml/cid" xmlns:w16="http://schemas.microsoft.com/office/word/2018/wordml" xmlns:w16sdtdh="http://schemas.microsoft.com/office/word/2020/wordml/sdtdatahash" xmlns:w16se="http://schemas.microsoft.com/office/word/2015/wordml/symex" xmlns:wpg="http://schemas.microsoft.com/office/word/2010/wordprocessingGroup" xmlns:wpi="http://schemas.microsoft.com/office/word/2010/wordprocessingInk" xmlns:wne="http://schemas.microsoft.com/office/word/2006/wordml" xmlns:wps="http://schemas.microsoft.com/office/word/2010/wordprocessingShape" mc:Ignorable="w14 w15 w16se w16cid w16 w16cex w16sdtdh wp14">
   <w:footnote w:type="separator" w:id="-1">
     <w:p>
       <w:pPr>
@@ -1995,7 +1897,7 @@
 </file>
 
 <file path=word/header1.xml><?xml version="1.0" encoding="utf-8"?>
-<w:hdr xmlns:wpc="http://schemas.microsoft.com/office/word/2010/wordprocessingCanvas" xmlns:cx="http://schemas.microsoft.com/office/drawing/2014/chartex" xmlns:cx1="http://schemas.microsoft.com/office/drawing/2015/9/8/chartex" xmlns:cx2="http://schemas.microsoft.com/office/drawing/2015/10/21/chartex" xmlns:cx3="http://schemas.microsoft.com/office/drawing/2016/5/9/chartex" xmlns:cx4="http://schemas.microsoft.com/office/drawing/2016/5/10/chartex" xmlns:cx5="http://schemas.microsoft.com/office/drawing/2016/5/11/chartex" xmlns:cx6="http://schemas.microsoft.com/office/drawing/2016/5/12/chartex" xmlns:cx7="http://schemas.microsoft.com/office/drawing/2016/5/13/chartex" xmlns:cx8="http://schemas.microsoft.com/office/drawing/2016/5/14/chartex" xmlns:mc="http://schemas.openxmlformats.org/markup-compatibility/2006" xmlns:aink="http://schemas.microsoft.com/office/drawing/2016/ink" xmlns:am3d="http://schemas.microsoft.com/office/drawing/2017/model3d" xmlns:o="urn:schemas-microsoft-com:office:office" xmlns:r="http://schemas.openxmlformats.org/officeDocument/2006/relationships" xmlns:m="http://schemas.openxmlformats.org/officeDocument/2006/math" xmlns:v="urn:schemas-microsoft-com:vml" xmlns:wp14="http://schemas.microsoft.com/office/word/2010/wordprocessingDrawing" xmlns:wp="http://schemas.openxmlformats.org/drawingml/2006/wordprocessingDrawing" xmlns:w10="urn:schemas-microsoft-com:office:word" xmlns:w="http://schemas.openxmlformats.org/wordprocessingml/2006/main" xmlns:w14="http://schemas.microsoft.com/office/word/2010/wordml" xmlns:w15="http://schemas.microsoft.com/office/word/2012/wordml" xmlns:w16cex="http://schemas.microsoft.com/office/word/2018/wordml/cex" xmlns:w16cid="http://schemas.microsoft.com/office/word/2016/wordml/cid" xmlns:w16="http://schemas.microsoft.com/office/word/2018/wordml" xmlns:w16sdtdh="http://schemas.microsoft.com/office/word/2020/wordml/sdtdatahash" xmlns:w16se="http://schemas.microsoft.com/office/word/2015/wordml/symex" xmlns:wpg="http://schemas.microsoft.com/office/word/2010/wordprocessingGroup" xmlns:wpi="http://schemas.microsoft.com/office/word/2010/wordprocessingInk" xmlns:wne="http://schemas.microsoft.com/office/word/2006/wordml" xmlns:wps="http://schemas.microsoft.com/office/word/2010/wordprocessingShape" mc:Ignorable="w14 w15 w16se w16cid w16 w16cex w16sdtdh wp14">
+<w:hdr xmlns:wpc="http://schemas.microsoft.com/office/word/2010/wordprocessingCanvas" xmlns:cx="http://schemas.microsoft.com/office/drawing/2014/chartex" xmlns:cx1="http://schemas.microsoft.com/office/drawing/2015/9/8/chartex" xmlns:cx2="http://schemas.microsoft.com/office/drawing/2015/10/21/chartex" xmlns:cx3="http://schemas.microsoft.com/office/drawing/2016/5/9/chartex" xmlns:cx4="http://schemas.microsoft.com/office/drawing/2016/5/10/chartex" xmlns:cx5="http://schemas.microsoft.com/office/drawing/2016/5/11/chartex" xmlns:cx6="http://schemas.microsoft.com/office/drawing/2016/5/12/chartex" xmlns:cx7="http://schemas.microsoft.com/office/drawing/2016/5/13/chartex" xmlns:cx8="http://schemas.microsoft.com/office/drawing/2016/5/14/chartex" xmlns:mc="http://schemas.openxmlformats.org/markup-compatibility/2006" xmlns:aink="http://schemas.microsoft.com/office/drawing/2016/ink" xmlns:am3d="http://schemas.microsoft.com/office/drawing/2017/model3d" xmlns:o="urn:schemas-microsoft-com:office:office" xmlns:oel="http://schemas.microsoft.com/office/2019/extlst" xmlns:r="http://schemas.openxmlformats.org/officeDocument/2006/relationships" xmlns:m="http://schemas.openxmlformats.org/officeDocument/2006/math" xmlns:v="urn:schemas-microsoft-com:vml" xmlns:wp14="http://schemas.microsoft.com/office/word/2010/wordprocessingDrawing" xmlns:wp="http://schemas.openxmlformats.org/drawingml/2006/wordprocessingDrawing" xmlns:w10="urn:schemas-microsoft-com:office:word" xmlns:w="http://schemas.openxmlformats.org/wordprocessingml/2006/main" xmlns:w14="http://schemas.microsoft.com/office/word/2010/wordml" xmlns:w15="http://schemas.microsoft.com/office/word/2012/wordml" xmlns:w16cex="http://schemas.microsoft.com/office/word/2018/wordml/cex" xmlns:w16cid="http://schemas.microsoft.com/office/word/2016/wordml/cid" xmlns:w16="http://schemas.microsoft.com/office/word/2018/wordml" xmlns:w16sdtdh="http://schemas.microsoft.com/office/word/2020/wordml/sdtdatahash" xmlns:w16se="http://schemas.microsoft.com/office/word/2015/wordml/symex" xmlns:wpg="http://schemas.microsoft.com/office/word/2010/wordprocessingGroup" xmlns:wpi="http://schemas.microsoft.com/office/word/2010/wordprocessingInk" xmlns:wne="http://schemas.microsoft.com/office/word/2006/wordml" xmlns:wps="http://schemas.microsoft.com/office/word/2010/wordprocessingShape" mc:Ignorable="w14 w15 w16se w16cid w16 w16cex w16sdtdh wp14">
   <w:p>
     <w:pPr>
       <w:pStyle w:val="Header"/>
@@ -2005,7 +1907,7 @@
 </file>
 
 <file path=word/header2.xml><?xml version="1.0" encoding="utf-8"?>
-<w:hdr xmlns:wpc="http://schemas.microsoft.com/office/word/2010/wordprocessingCanvas" xmlns:cx="http://schemas.microsoft.com/office/drawing/2014/chartex" xmlns:cx1="http://schemas.microsoft.com/office/drawing/2015/9/8/chartex" xmlns:cx2="http://schemas.microsoft.com/office/drawing/2015/10/21/chartex" xmlns:cx3="http://schemas.microsoft.com/office/drawing/2016/5/9/chartex" xmlns:cx4="http://schemas.microsoft.com/office/drawing/2016/5/10/chartex" xmlns:cx5="http://schemas.microsoft.com/office/drawing/2016/5/11/chartex" xmlns:cx6="http://schemas.microsoft.com/office/drawing/2016/5/12/chartex" xmlns:cx7="http://schemas.microsoft.com/office/drawing/2016/5/13/chartex" xmlns:cx8="http://schemas.microsoft.com/office/drawing/2016/5/14/chartex" xmlns:mc="http://schemas.openxmlformats.org/markup-compatibility/2006" xmlns:aink="http://schemas.microsoft.com/office/drawing/2016/ink" xmlns:am3d="http://schemas.microsoft.com/office/drawing/2017/model3d" xmlns:o="urn:schemas-microsoft-com:office:office" xmlns:r="http://schemas.openxmlformats.org/officeDocument/2006/relationships" xmlns:m="http://schemas.openxmlformats.org/officeDocument/2006/math" xmlns:v="urn:schemas-microsoft-com:vml" xmlns:wp14="http://schemas.microsoft.com/office/word/2010/wordprocessingDrawing" xmlns:wp="http://schemas.openxmlformats.org/drawingml/2006/wordprocessingDrawing" xmlns:w10="urn:schemas-microsoft-com:office:word" xmlns:w="http://schemas.openxmlformats.org/wordprocessingml/2006/main" xmlns:w14="http://schemas.microsoft.com/office/word/2010/wordml" xmlns:w15="http://schemas.microsoft.com/office/word/2012/wordml" xmlns:w16cex="http://schemas.microsoft.com/office/word/2018/wordml/cex" xmlns:w16cid="http://schemas.microsoft.com/office/word/2016/wordml/cid" xmlns:w16="http://schemas.microsoft.com/office/word/2018/wordml" xmlns:w16sdtdh="http://schemas.microsoft.com/office/word/2020/wordml/sdtdatahash" xmlns:w16se="http://schemas.microsoft.com/office/word/2015/wordml/symex" xmlns:wpg="http://schemas.microsoft.com/office/word/2010/wordprocessingGroup" xmlns:wpi="http://schemas.microsoft.com/office/word/2010/wordprocessingInk" xmlns:wne="http://schemas.microsoft.com/office/word/2006/wordml" xmlns:wps="http://schemas.microsoft.com/office/word/2010/wordprocessingShape" mc:Ignorable="w14 w15 w16se w16cid w16 w16cex w16sdtdh wp14">
+<w:hdr xmlns:wpc="http://schemas.microsoft.com/office/word/2010/wordprocessingCanvas" xmlns:cx="http://schemas.microsoft.com/office/drawing/2014/chartex" xmlns:cx1="http://schemas.microsoft.com/office/drawing/2015/9/8/chartex" xmlns:cx2="http://schemas.microsoft.com/office/drawing/2015/10/21/chartex" xmlns:cx3="http://schemas.microsoft.com/office/drawing/2016/5/9/chartex" xmlns:cx4="http://schemas.microsoft.com/office/drawing/2016/5/10/chartex" xmlns:cx5="http://schemas.microsoft.com/office/drawing/2016/5/11/chartex" xmlns:cx6="http://schemas.microsoft.com/office/drawing/2016/5/12/chartex" xmlns:cx7="http://schemas.microsoft.com/office/drawing/2016/5/13/chartex" xmlns:cx8="http://schemas.microsoft.com/office/drawing/2016/5/14/chartex" xmlns:mc="http://schemas.openxmlformats.org/markup-compatibility/2006" xmlns:aink="http://schemas.microsoft.com/office/drawing/2016/ink" xmlns:am3d="http://schemas.microsoft.com/office/drawing/2017/model3d" xmlns:o="urn:schemas-microsoft-com:office:office" xmlns:oel="http://schemas.microsoft.com/office/2019/extlst" xmlns:r="http://schemas.openxmlformats.org/officeDocument/2006/relationships" xmlns:m="http://schemas.openxmlformats.org/officeDocument/2006/math" xmlns:v="urn:schemas-microsoft-com:vml" xmlns:wp14="http://schemas.microsoft.com/office/word/2010/wordprocessingDrawing" xmlns:wp="http://schemas.openxmlformats.org/drawingml/2006/wordprocessingDrawing" xmlns:w10="urn:schemas-microsoft-com:office:word" xmlns:w="http://schemas.openxmlformats.org/wordprocessingml/2006/main" xmlns:w14="http://schemas.microsoft.com/office/word/2010/wordml" xmlns:w15="http://schemas.microsoft.com/office/word/2012/wordml" xmlns:w16cex="http://schemas.microsoft.com/office/word/2018/wordml/cex" xmlns:w16cid="http://schemas.microsoft.com/office/word/2016/wordml/cid" xmlns:w16="http://schemas.microsoft.com/office/word/2018/wordml" xmlns:w16sdtdh="http://schemas.microsoft.com/office/word/2020/wordml/sdtdatahash" xmlns:w16se="http://schemas.microsoft.com/office/word/2015/wordml/symex" xmlns:wpg="http://schemas.microsoft.com/office/word/2010/wordprocessingGroup" xmlns:wpi="http://schemas.microsoft.com/office/word/2010/wordprocessingInk" xmlns:wne="http://schemas.microsoft.com/office/word/2006/wordml" xmlns:wps="http://schemas.microsoft.com/office/word/2010/wordprocessingShape" mc:Ignorable="w14 w15 w16se w16cid w16 w16cex w16sdtdh wp14">
   <w:p>
     <w:pPr>
       <w:pStyle w:val="Normal1"/>
@@ -2105,7 +2007,7 @@
 </file>
 
 <file path=word/header3.xml><?xml version="1.0" encoding="utf-8"?>
-<w:hdr xmlns:wpc="http://schemas.microsoft.com/office/word/2010/wordprocessingCanvas" xmlns:cx="http://schemas.microsoft.com/office/drawing/2014/chartex" xmlns:cx1="http://schemas.microsoft.com/office/drawing/2015/9/8/chartex" xmlns:cx2="http://schemas.microsoft.com/office/drawing/2015/10/21/chartex" xmlns:cx3="http://schemas.microsoft.com/office/drawing/2016/5/9/chartex" xmlns:cx4="http://schemas.microsoft.com/office/drawing/2016/5/10/chartex" xmlns:cx5="http://schemas.microsoft.com/office/drawing/2016/5/11/chartex" xmlns:cx6="http://schemas.microsoft.com/office/drawing/2016/5/12/chartex" xmlns:cx7="http://schemas.microsoft.com/office/drawing/2016/5/13/chartex" xmlns:cx8="http://schemas.microsoft.com/office/drawing/2016/5/14/chartex" xmlns:mc="http://schemas.openxmlformats.org/markup-compatibility/2006" xmlns:aink="http://schemas.microsoft.com/office/drawing/2016/ink" xmlns:am3d="http://schemas.microsoft.com/office/drawing/2017/model3d" xmlns:o="urn:schemas-microsoft-com:office:office" xmlns:r="http://schemas.openxmlformats.org/officeDocument/2006/relationships" xmlns:m="http://schemas.openxmlformats.org/officeDocument/2006/math" xmlns:v="urn:schemas-microsoft-com:vml" xmlns:wp14="http://schemas.microsoft.com/office/word/2010/wordprocessingDrawing" xmlns:wp="http://schemas.openxmlformats.org/drawingml/2006/wordprocessingDrawing" xmlns:w10="urn:schemas-microsoft-com:office:word" xmlns:w="http://schemas.openxmlformats.org/wordprocessingml/2006/main" xmlns:w14="http://schemas.microsoft.com/office/word/2010/wordml" xmlns:w15="http://schemas.microsoft.com/office/word/2012/wordml" xmlns:w16cex="http://schemas.microsoft.com/office/word/2018/wordml/cex" xmlns:w16cid="http://schemas.microsoft.com/office/word/2016/wordml/cid" xmlns:w16="http://schemas.microsoft.com/office/word/2018/wordml" xmlns:w16sdtdh="http://schemas.microsoft.com/office/word/2020/wordml/sdtdatahash" xmlns:w16se="http://schemas.microsoft.com/office/word/2015/wordml/symex" xmlns:wpg="http://schemas.microsoft.com/office/word/2010/wordprocessingGroup" xmlns:wpi="http://schemas.microsoft.com/office/word/2010/wordprocessingInk" xmlns:wne="http://schemas.microsoft.com/office/word/2006/wordml" xmlns:wps="http://schemas.microsoft.com/office/word/2010/wordprocessingShape" mc:Ignorable="w14 w15 w16se w16cid w16 w16cex w16sdtdh wp14">
+<w:hdr xmlns:wpc="http://schemas.microsoft.com/office/word/2010/wordprocessingCanvas" xmlns:cx="http://schemas.microsoft.com/office/drawing/2014/chartex" xmlns:cx1="http://schemas.microsoft.com/office/drawing/2015/9/8/chartex" xmlns:cx2="http://schemas.microsoft.com/office/drawing/2015/10/21/chartex" xmlns:cx3="http://schemas.microsoft.com/office/drawing/2016/5/9/chartex" xmlns:cx4="http://schemas.microsoft.com/office/drawing/2016/5/10/chartex" xmlns:cx5="http://schemas.microsoft.com/office/drawing/2016/5/11/chartex" xmlns:cx6="http://schemas.microsoft.com/office/drawing/2016/5/12/chartex" xmlns:cx7="http://schemas.microsoft.com/office/drawing/2016/5/13/chartex" xmlns:cx8="http://schemas.microsoft.com/office/drawing/2016/5/14/chartex" xmlns:mc="http://schemas.openxmlformats.org/markup-compatibility/2006" xmlns:aink="http://schemas.microsoft.com/office/drawing/2016/ink" xmlns:am3d="http://schemas.microsoft.com/office/drawing/2017/model3d" xmlns:o="urn:schemas-microsoft-com:office:office" xmlns:oel="http://schemas.microsoft.com/office/2019/extlst" xmlns:r="http://schemas.openxmlformats.org/officeDocument/2006/relationships" xmlns:m="http://schemas.openxmlformats.org/officeDocument/2006/math" xmlns:v="urn:schemas-microsoft-com:vml" xmlns:wp14="http://schemas.microsoft.com/office/word/2010/wordprocessingDrawing" xmlns:wp="http://schemas.openxmlformats.org/drawingml/2006/wordprocessingDrawing" xmlns:w10="urn:schemas-microsoft-com:office:word" xmlns:w="http://schemas.openxmlformats.org/wordprocessingml/2006/main" xmlns:w14="http://schemas.microsoft.com/office/word/2010/wordml" xmlns:w15="http://schemas.microsoft.com/office/word/2012/wordml" xmlns:w16cex="http://schemas.microsoft.com/office/word/2018/wordml/cex" xmlns:w16cid="http://schemas.microsoft.com/office/word/2016/wordml/cid" xmlns:w16="http://schemas.microsoft.com/office/word/2018/wordml" xmlns:w16sdtdh="http://schemas.microsoft.com/office/word/2020/wordml/sdtdatahash" xmlns:w16se="http://schemas.microsoft.com/office/word/2015/wordml/symex" xmlns:wpg="http://schemas.microsoft.com/office/word/2010/wordprocessingGroup" xmlns:wpi="http://schemas.microsoft.com/office/word/2010/wordprocessingInk" xmlns:wne="http://schemas.microsoft.com/office/word/2006/wordml" xmlns:wps="http://schemas.microsoft.com/office/word/2010/wordprocessingShape" mc:Ignorable="w14 w15 w16se w16cid w16 w16cex w16sdtdh wp14">
   <w:p>
     <w:pPr>
       <w:pStyle w:val="Header"/>
@@ -2115,7 +2017,7 @@
 </file>
 
 <file path=word/numbering.xml><?xml version="1.0" encoding="utf-8"?>
-<w:numbering xmlns:wpc="http://schemas.microsoft.com/office/word/2010/wordprocessingCanvas" xmlns:cx="http://schemas.microsoft.com/office/drawing/2014/chartex" xmlns:cx1="http://schemas.microsoft.com/office/drawing/2015/9/8/chartex" xmlns:cx2="http://schemas.microsoft.com/office/drawing/2015/10/21/chartex" xmlns:cx3="http://schemas.microsoft.com/office/drawing/2016/5/9/chartex" xmlns:cx4="http://schemas.microsoft.com/office/drawing/2016/5/10/chartex" xmlns:cx5="http://schemas.microsoft.com/office/drawing/2016/5/11/chartex" xmlns:cx6="http://schemas.microsoft.com/office/drawing/2016/5/12/chartex" xmlns:cx7="http://schemas.microsoft.com/office/drawing/2016/5/13/chartex" xmlns:cx8="http://schemas.microsoft.com/office/drawing/2016/5/14/chartex" xmlns:mc="http://schemas.openxmlformats.org/markup-compatibility/2006" xmlns:aink="http://schemas.microsoft.com/office/drawing/2016/ink" xmlns:am3d="http://schemas.microsoft.com/office/drawing/2017/model3d" xmlns:o="urn:schemas-microsoft-com:office:office" xmlns:r="http://schemas.openxmlformats.org/officeDocument/2006/relationships" xmlns:m="http://schemas.openxmlformats.org/officeDocument/2006/math" xmlns:v="urn:schemas-microsoft-com:vml" xmlns:wp14="http://schemas.microsoft.com/office/word/2010/wordprocessingDrawing" xmlns:wp="http://schemas.openxmlformats.org/drawingml/2006/wordprocessingDrawing" xmlns:w10="urn:schemas-microsoft-com:office:word" xmlns:w="http://schemas.openxmlformats.org/wordprocessingml/2006/main" xmlns:w14="http://schemas.microsoft.com/office/word/2010/wordml" xmlns:w15="http://schemas.microsoft.com/office/word/2012/wordml" xmlns:w16cex="http://schemas.microsoft.com/office/word/2018/wordml/cex" xmlns:w16cid="http://schemas.microsoft.com/office/word/2016/wordml/cid" xmlns:w16="http://schemas.microsoft.com/office/word/2018/wordml" xmlns:w16sdtdh="http://schemas.microsoft.com/office/word/2020/wordml/sdtdatahash" xmlns:w16se="http://schemas.microsoft.com/office/word/2015/wordml/symex" xmlns:wpg="http://schemas.microsoft.com/office/word/2010/wordprocessingGroup" xmlns:wpi="http://schemas.microsoft.com/office/word/2010/wordprocessingInk" xmlns:wne="http://schemas.microsoft.com/office/word/2006/wordml" xmlns:wps="http://schemas.microsoft.com/office/word/2010/wordprocessingShape" mc:Ignorable="w14 w15 w16se w16cid w16 w16cex w16sdtdh wp14">
+<w:numbering xmlns:wpc="http://schemas.microsoft.com/office/word/2010/wordprocessingCanvas" xmlns:cx="http://schemas.microsoft.com/office/drawing/2014/chartex" xmlns:cx1="http://schemas.microsoft.com/office/drawing/2015/9/8/chartex" xmlns:cx2="http://schemas.microsoft.com/office/drawing/2015/10/21/chartex" xmlns:cx3="http://schemas.microsoft.com/office/drawing/2016/5/9/chartex" xmlns:cx4="http://schemas.microsoft.com/office/drawing/2016/5/10/chartex" xmlns:cx5="http://schemas.microsoft.com/office/drawing/2016/5/11/chartex" xmlns:cx6="http://schemas.microsoft.com/office/drawing/2016/5/12/chartex" xmlns:cx7="http://schemas.microsoft.com/office/drawing/2016/5/13/chartex" xmlns:cx8="http://schemas.microsoft.com/office/drawing/2016/5/14/chartex" xmlns:mc="http://schemas.openxmlformats.org/markup-compatibility/2006" xmlns:aink="http://schemas.microsoft.com/office/drawing/2016/ink" xmlns:am3d="http://schemas.microsoft.com/office/drawing/2017/model3d" xmlns:o="urn:schemas-microsoft-com:office:office" xmlns:oel="http://schemas.microsoft.com/office/2019/extlst" xmlns:r="http://schemas.openxmlformats.org/officeDocument/2006/relationships" xmlns:m="http://schemas.openxmlformats.org/officeDocument/2006/math" xmlns:v="urn:schemas-microsoft-com:vml" xmlns:wp14="http://schemas.microsoft.com/office/word/2010/wordprocessingDrawing" xmlns:wp="http://schemas.openxmlformats.org/drawingml/2006/wordprocessingDrawing" xmlns:w10="urn:schemas-microsoft-com:office:word" xmlns:w="http://schemas.openxmlformats.org/wordprocessingml/2006/main" xmlns:w14="http://schemas.microsoft.com/office/word/2010/wordml" xmlns:w15="http://schemas.microsoft.com/office/word/2012/wordml" xmlns:w16cex="http://schemas.microsoft.com/office/word/2018/wordml/cex" xmlns:w16cid="http://schemas.microsoft.com/office/word/2016/wordml/cid" xmlns:w16="http://schemas.microsoft.com/office/word/2018/wordml" xmlns:w16sdtdh="http://schemas.microsoft.com/office/word/2020/wordml/sdtdatahash" xmlns:w16se="http://schemas.microsoft.com/office/word/2015/wordml/symex" xmlns:wpg="http://schemas.microsoft.com/office/word/2010/wordprocessingGroup" xmlns:wpi="http://schemas.microsoft.com/office/word/2010/wordprocessingInk" xmlns:wne="http://schemas.microsoft.com/office/word/2006/wordml" xmlns:wps="http://schemas.microsoft.com/office/word/2010/wordprocessingShape" mc:Ignorable="w14 w15 w16se w16cid w16 w16cex w16sdtdh wp14">
   <w:abstractNum w:abstractNumId="0" w15:restartNumberingAfterBreak="0">
     <w:nsid w:val="02923859"/>
     <w:multiLevelType w:val="hybridMultilevel"/>
@@ -5733,100 +5635,100 @@
       </w:rPr>
     </w:lvl>
   </w:abstractNum>
-  <w:num w:numId="1">
+  <w:num w:numId="1" w16cid:durableId="781143331">
     <w:abstractNumId w:val="30"/>
   </w:num>
-  <w:num w:numId="2">
+  <w:num w:numId="2" w16cid:durableId="24447300">
     <w:abstractNumId w:val="1"/>
   </w:num>
-  <w:num w:numId="3">
+  <w:num w:numId="3" w16cid:durableId="909659520">
     <w:abstractNumId w:val="19"/>
   </w:num>
-  <w:num w:numId="4">
+  <w:num w:numId="4" w16cid:durableId="1221095266">
     <w:abstractNumId w:val="7"/>
   </w:num>
-  <w:num w:numId="5">
+  <w:num w:numId="5" w16cid:durableId="638654505">
     <w:abstractNumId w:val="11"/>
   </w:num>
-  <w:num w:numId="6">
+  <w:num w:numId="6" w16cid:durableId="1225215872">
     <w:abstractNumId w:val="28"/>
   </w:num>
-  <w:num w:numId="7">
+  <w:num w:numId="7" w16cid:durableId="1662123">
     <w:abstractNumId w:val="17"/>
   </w:num>
-  <w:num w:numId="8">
+  <w:num w:numId="8" w16cid:durableId="68117295">
     <w:abstractNumId w:val="16"/>
   </w:num>
-  <w:num w:numId="9">
+  <w:num w:numId="9" w16cid:durableId="1239049280">
     <w:abstractNumId w:val="13"/>
   </w:num>
-  <w:num w:numId="10">
+  <w:num w:numId="10" w16cid:durableId="2011516473">
     <w:abstractNumId w:val="3"/>
   </w:num>
-  <w:num w:numId="11">
+  <w:num w:numId="11" w16cid:durableId="1052536859">
     <w:abstractNumId w:val="31"/>
   </w:num>
-  <w:num w:numId="12">
+  <w:num w:numId="12" w16cid:durableId="1991859126">
     <w:abstractNumId w:val="4"/>
   </w:num>
-  <w:num w:numId="13">
+  <w:num w:numId="13" w16cid:durableId="794911462">
     <w:abstractNumId w:val="23"/>
   </w:num>
-  <w:num w:numId="14">
+  <w:num w:numId="14" w16cid:durableId="1682119332">
     <w:abstractNumId w:val="10"/>
   </w:num>
-  <w:num w:numId="15">
+  <w:num w:numId="15" w16cid:durableId="610475220">
     <w:abstractNumId w:val="22"/>
   </w:num>
-  <w:num w:numId="16">
+  <w:num w:numId="16" w16cid:durableId="1153373854">
     <w:abstractNumId w:val="14"/>
   </w:num>
-  <w:num w:numId="17">
+  <w:num w:numId="17" w16cid:durableId="300308945">
     <w:abstractNumId w:val="25"/>
   </w:num>
-  <w:num w:numId="18">
+  <w:num w:numId="18" w16cid:durableId="812482194">
     <w:abstractNumId w:val="20"/>
   </w:num>
-  <w:num w:numId="19">
+  <w:num w:numId="19" w16cid:durableId="1355153461">
     <w:abstractNumId w:val="5"/>
   </w:num>
-  <w:num w:numId="20">
+  <w:num w:numId="20" w16cid:durableId="2089039284">
     <w:abstractNumId w:val="12"/>
   </w:num>
-  <w:num w:numId="21">
+  <w:num w:numId="21" w16cid:durableId="1166167387">
     <w:abstractNumId w:val="24"/>
   </w:num>
-  <w:num w:numId="22">
+  <w:num w:numId="22" w16cid:durableId="1090658990">
     <w:abstractNumId w:val="8"/>
   </w:num>
-  <w:num w:numId="23">
+  <w:num w:numId="23" w16cid:durableId="1814564373">
     <w:abstractNumId w:val="6"/>
   </w:num>
-  <w:num w:numId="24">
+  <w:num w:numId="24" w16cid:durableId="1190224241">
     <w:abstractNumId w:val="2"/>
   </w:num>
-  <w:num w:numId="25">
+  <w:num w:numId="25" w16cid:durableId="2045976293">
     <w:abstractNumId w:val="0"/>
   </w:num>
-  <w:num w:numId="26">
+  <w:num w:numId="26" w16cid:durableId="71392300">
     <w:abstractNumId w:val="15"/>
   </w:num>
-  <w:num w:numId="27">
+  <w:num w:numId="27" w16cid:durableId="1715277731">
     <w:abstractNumId w:val="29"/>
   </w:num>
-  <w:num w:numId="28">
+  <w:num w:numId="28" w16cid:durableId="121508658">
     <w:abstractNumId w:val="9"/>
   </w:num>
-  <w:num w:numId="29">
+  <w:num w:numId="29" w16cid:durableId="349766107">
     <w:abstractNumId w:val="26"/>
   </w:num>
-  <w:num w:numId="30">
+  <w:num w:numId="30" w16cid:durableId="1350066222">
     <w:abstractNumId w:val="18"/>
   </w:num>
-  <w:num w:numId="31">
+  <w:num w:numId="31" w16cid:durableId="1447584032">
     <w:abstractNumId w:val="27"/>
   </w:num>
-  <w:num w:numId="32">
+  <w:num w:numId="32" w16cid:durableId="2129230073">
     <w:abstractNumId w:val="21"/>
   </w:num>
 </w:numbering>
@@ -6323,7 +6225,6 @@
   <w:style w:type="character" w:default="1" w:styleId="DefaultParagraphFont">
     <w:name w:val="Default Paragraph Font"/>
     <w:uiPriority w:val="1"/>
-    <w:semiHidden/>
     <w:unhideWhenUsed/>
   </w:style>
   <w:style w:type="table" w:default="1" w:styleId="TableNormal">

</xml_diff>